<commit_message>
Update no Guia de Implementação
</commit_message>
<xml_diff>
--- a/Desenvolvimento/3.Implementacao/AGP - Guia de Implementação.docx
+++ b/Desenvolvimento/3.Implementacao/AGP - Guia de Implementação.docx
@@ -814,27 +814,7 @@
           <w:iCs w:val="0"/>
           <w:color w:val="auto"/>
         </w:rPr>
-        <w:t xml:space="preserve">Guia - Oracle Java </w:t>
-      </w:r>
-      <w:proofErr w:type="spellStart"/>
-      <w:r>
-        <w:rPr>
-          <w:rFonts w:ascii="Arial" w:hAnsi="Arial" w:cs="Arial"/>
-          <w:i w:val="0"/>
-          <w:iCs w:val="0"/>
-          <w:color w:val="auto"/>
-        </w:rPr>
-        <w:t>Code</w:t>
-      </w:r>
-      <w:proofErr w:type="spellEnd"/>
-      <w:r>
-        <w:rPr>
-          <w:rFonts w:ascii="Arial" w:hAnsi="Arial" w:cs="Arial"/>
-          <w:i w:val="0"/>
-          <w:iCs w:val="0"/>
-          <w:color w:val="auto"/>
-        </w:rPr>
-        <w:t xml:space="preserve"> Conventions.pdf;</w:t>
+        <w:t>Guia - Oracle Java Code Conventions.pdf;</w:t>
       </w:r>
     </w:p>
     <w:p>
@@ -869,47 +849,7 @@
           <w:iCs w:val="0"/>
           <w:color w:val="auto"/>
         </w:rPr>
-        <w:t>Alemanha: </w:t>
-      </w:r>
-      <w:proofErr w:type="spellStart"/>
-      <w:r>
-        <w:rPr>
-          <w:rFonts w:ascii="Arial" w:hAnsi="Arial" w:cs="Arial"/>
-          <w:i w:val="0"/>
-          <w:iCs w:val="0"/>
-          <w:color w:val="auto"/>
-        </w:rPr>
-        <w:t>Packt</w:t>
-      </w:r>
-      <w:proofErr w:type="spellEnd"/>
-      <w:r>
-        <w:rPr>
-          <w:rFonts w:ascii="Arial" w:hAnsi="Arial" w:cs="Arial"/>
-          <w:i w:val="0"/>
-          <w:iCs w:val="0"/>
-          <w:color w:val="auto"/>
-        </w:rPr>
-        <w:t xml:space="preserve"> </w:t>
-      </w:r>
-      <w:proofErr w:type="spellStart"/>
-      <w:r>
-        <w:rPr>
-          <w:rFonts w:ascii="Arial" w:hAnsi="Arial" w:cs="Arial"/>
-          <w:i w:val="0"/>
-          <w:iCs w:val="0"/>
-          <w:color w:val="auto"/>
-        </w:rPr>
-        <w:t>Publishing</w:t>
-      </w:r>
-      <w:proofErr w:type="spellEnd"/>
-      <w:r>
-        <w:rPr>
-          <w:rFonts w:ascii="Arial" w:hAnsi="Arial" w:cs="Arial"/>
-          <w:i w:val="0"/>
-          <w:iCs w:val="0"/>
-          <w:color w:val="auto"/>
-        </w:rPr>
-        <w:t>.</w:t>
+        <w:t>Alemanha: Packt Publishing.</w:t>
       </w:r>
     </w:p>
     <w:p>
@@ -1166,27 +1106,7 @@
           <w:color w:val="auto"/>
           <w:lang w:val="pt-PT"/>
         </w:rPr>
-        <w:t xml:space="preserve"> (</w:t>
-      </w:r>
-      <w:r>
-        <w:rPr>
-          <w:rFonts w:ascii="Arial" w:hAnsi="Arial" w:cs="Arial"/>
-          <w:i w:val="0"/>
-          <w:iCs w:val="0"/>
-          <w:color w:val="auto"/>
-          <w:lang w:val="pt-PT"/>
-        </w:rPr>
-        <w:t>unica</w:t>
-      </w:r>
-      <w:r>
-        <w:rPr>
-          <w:rFonts w:ascii="Arial" w:hAnsi="Arial" w:cs="Arial"/>
-          <w:i w:val="0"/>
-          <w:iCs w:val="0"/>
-          <w:color w:val="auto"/>
-          <w:lang w:val="pt-PT"/>
-        </w:rPr>
-        <w:t xml:space="preserve"> linha)</w:t>
+        <w:t xml:space="preserve"> (unica linha)</w:t>
       </w:r>
     </w:p>
     <w:p>
@@ -1209,7 +1129,7 @@
           <w:color w:val="4F81BD" w:themeColor="accent1"/>
           <w:lang w:val="pt-PT"/>
         </w:rPr>
-        <w:t xml:space="preserve">/* </w:t>
+        <w:t>/</w:t>
       </w:r>
       <w:r>
         <w:rPr>
@@ -1219,7 +1139,7 @@
           <w:color w:val="4F81BD" w:themeColor="accent1"/>
           <w:lang w:val="pt-PT"/>
         </w:rPr>
-        <w:t>comentário</w:t>
+        <w:t xml:space="preserve">/ </w:t>
       </w:r>
       <w:r>
         <w:rPr>
@@ -1229,7 +1149,17 @@
           <w:color w:val="4F81BD" w:themeColor="accent1"/>
           <w:lang w:val="pt-PT"/>
         </w:rPr>
-        <w:t>. */</w:t>
+        <w:t>C</w:t>
+      </w:r>
+      <w:r>
+        <w:rPr>
+          <w:rFonts w:ascii="Arial" w:hAnsi="Arial" w:cs="Arial"/>
+          <w:i w:val="0"/>
+          <w:iCs w:val="0"/>
+          <w:color w:val="4F81BD" w:themeColor="accent1"/>
+          <w:lang w:val="pt-PT"/>
+        </w:rPr>
+        <w:t>omentário</w:t>
       </w:r>
     </w:p>
     <w:p>
@@ -1264,27 +1194,7 @@
           <w:color w:val="auto"/>
           <w:lang w:val="pt-PT"/>
         </w:rPr>
-        <w:t xml:space="preserve"> (</w:t>
-      </w:r>
-      <w:r>
-        <w:rPr>
-          <w:rFonts w:ascii="Arial" w:hAnsi="Arial" w:cs="Arial"/>
-          <w:i w:val="0"/>
-          <w:iCs w:val="0"/>
-          <w:color w:val="auto"/>
-          <w:lang w:val="pt-PT"/>
-        </w:rPr>
-        <w:t>final de arquivo</w:t>
-      </w:r>
-      <w:r>
-        <w:rPr>
-          <w:rFonts w:ascii="Arial" w:hAnsi="Arial" w:cs="Arial"/>
-          <w:i w:val="0"/>
-          <w:iCs w:val="0"/>
-          <w:color w:val="auto"/>
-          <w:lang w:val="pt-PT"/>
-        </w:rPr>
-        <w:t>)</w:t>
+        <w:t xml:space="preserve"> (final de arquivo)</w:t>
       </w:r>
     </w:p>
     <w:p>
@@ -1306,10 +1216,12 @@
           <w:color w:val="4F81BD" w:themeColor="accent1"/>
           <w:lang w:val="en-US"/>
         </w:rPr>
-        <w:t>/if (bar &gt; 1</w:t>
-      </w:r>
-      <w:proofErr w:type="gramStart"/>
-      <w:r>
+        <w:t>/if (bar &gt; 1) {</w:t>
+      </w:r>
+    </w:p>
+    <w:p>
+      <w:pPr>
+        <w:pStyle w:val="infoblue"/>
         <w:rPr>
           <w:rFonts w:ascii="Arial" w:hAnsi="Arial" w:cs="Arial"/>
           <w:i w:val="0"/>
@@ -1317,13 +1229,8 @@
           <w:color w:val="4F81BD" w:themeColor="accent1"/>
           <w:lang w:val="en-US"/>
         </w:rPr>
-        <w:t>) {</w:t>
-      </w:r>
-      <w:proofErr w:type="gramEnd"/>
-    </w:p>
-    <w:p>
-      <w:pPr>
-        <w:pStyle w:val="infoblue"/>
+      </w:pPr>
+      <w:r>
         <w:rPr>
           <w:rFonts w:ascii="Arial" w:hAnsi="Arial" w:cs="Arial"/>
           <w:i w:val="0"/>
@@ -1331,8 +1238,12 @@
           <w:color w:val="4F81BD" w:themeColor="accent1"/>
           <w:lang w:val="en-US"/>
         </w:rPr>
-      </w:pPr>
-      <w:r>
+        <w:t>//</w:t>
+      </w:r>
+    </w:p>
+    <w:p>
+      <w:pPr>
+        <w:pStyle w:val="infoblue"/>
         <w:rPr>
           <w:rFonts w:ascii="Arial" w:hAnsi="Arial" w:cs="Arial"/>
           <w:i w:val="0"/>
@@ -1340,12 +1251,8 @@
           <w:color w:val="4F81BD" w:themeColor="accent1"/>
           <w:lang w:val="en-US"/>
         </w:rPr>
-        <w:t>//</w:t>
-      </w:r>
-    </w:p>
-    <w:p>
-      <w:pPr>
-        <w:pStyle w:val="infoblue"/>
+      </w:pPr>
+      <w:r>
         <w:rPr>
           <w:rFonts w:ascii="Arial" w:hAnsi="Arial" w:cs="Arial"/>
           <w:i w:val="0"/>
@@ -1353,8 +1260,12 @@
           <w:color w:val="4F81BD" w:themeColor="accent1"/>
           <w:lang w:val="en-US"/>
         </w:rPr>
-      </w:pPr>
-      <w:r>
+        <w:t>// // Do a triple-flip.</w:t>
+      </w:r>
+    </w:p>
+    <w:p>
+      <w:pPr>
+        <w:pStyle w:val="infoblue"/>
         <w:rPr>
           <w:rFonts w:ascii="Arial" w:hAnsi="Arial" w:cs="Arial"/>
           <w:i w:val="0"/>
@@ -1362,12 +1273,8 @@
           <w:color w:val="4F81BD" w:themeColor="accent1"/>
           <w:lang w:val="en-US"/>
         </w:rPr>
-        <w:t>// // Do a triple-flip.</w:t>
-      </w:r>
-    </w:p>
-    <w:p>
-      <w:pPr>
-        <w:pStyle w:val="infoblue"/>
+      </w:pPr>
+      <w:r>
         <w:rPr>
           <w:rFonts w:ascii="Arial" w:hAnsi="Arial" w:cs="Arial"/>
           <w:i w:val="0"/>
@@ -1375,8 +1282,12 @@
           <w:color w:val="4F81BD" w:themeColor="accent1"/>
           <w:lang w:val="en-US"/>
         </w:rPr>
-      </w:pPr>
-      <w:r>
+        <w:t>// ...</w:t>
+      </w:r>
+    </w:p>
+    <w:p>
+      <w:pPr>
+        <w:pStyle w:val="infoblue"/>
         <w:rPr>
           <w:rFonts w:ascii="Arial" w:hAnsi="Arial" w:cs="Arial"/>
           <w:i w:val="0"/>
@@ -1384,12 +1295,8 @@
           <w:color w:val="4F81BD" w:themeColor="accent1"/>
           <w:lang w:val="en-US"/>
         </w:rPr>
-        <w:t>// ...</w:t>
-      </w:r>
-    </w:p>
-    <w:p>
-      <w:pPr>
-        <w:pStyle w:val="infoblue"/>
+      </w:pPr>
+      <w:r>
         <w:rPr>
           <w:rFonts w:ascii="Arial" w:hAnsi="Arial" w:cs="Arial"/>
           <w:i w:val="0"/>
@@ -1397,9 +1304,12 @@
           <w:color w:val="4F81BD" w:themeColor="accent1"/>
           <w:lang w:val="en-US"/>
         </w:rPr>
-      </w:pPr>
-      <w:proofErr w:type="gramStart"/>
-      <w:r>
+        <w:t>//}</w:t>
+      </w:r>
+    </w:p>
+    <w:p>
+      <w:pPr>
+        <w:pStyle w:val="infoblue"/>
         <w:rPr>
           <w:rFonts w:ascii="Arial" w:hAnsi="Arial" w:cs="Arial"/>
           <w:i w:val="0"/>
@@ -1407,13 +1317,8 @@
           <w:color w:val="4F81BD" w:themeColor="accent1"/>
           <w:lang w:val="en-US"/>
         </w:rPr>
-        <w:t>//}</w:t>
-      </w:r>
-      <w:proofErr w:type="gramEnd"/>
-    </w:p>
-    <w:p>
-      <w:pPr>
-        <w:pStyle w:val="infoblue"/>
+      </w:pPr>
+      <w:r>
         <w:rPr>
           <w:rFonts w:ascii="Arial" w:hAnsi="Arial" w:cs="Arial"/>
           <w:i w:val="0"/>
@@ -1421,8 +1326,13 @@
           <w:color w:val="4F81BD" w:themeColor="accent1"/>
           <w:lang w:val="en-US"/>
         </w:rPr>
-      </w:pPr>
-      <w:r>
+        <w:t>//else</w:t>
+      </w:r>
+    </w:p>
+    <w:p>
+      <w:pPr>
+        <w:pStyle w:val="infoblue"/>
+        <w:jc w:val="both"/>
         <w:rPr>
           <w:rFonts w:ascii="Arial" w:hAnsi="Arial" w:cs="Arial"/>
           <w:i w:val="0"/>
@@ -1430,8 +1340,17 @@
           <w:color w:val="4F81BD" w:themeColor="accent1"/>
           <w:lang w:val="en-US"/>
         </w:rPr>
+      </w:pPr>
+      <w:r>
+        <w:rPr>
+          <w:rFonts w:ascii="Arial" w:hAnsi="Arial" w:cs="Arial"/>
+          <w:i w:val="0"/>
+          <w:iCs w:val="0"/>
+          <w:color w:val="4F81BD" w:themeColor="accent1"/>
+          <w:lang w:val="en-US"/>
+        </w:rPr>
         <w:lastRenderedPageBreak/>
-        <w:t>//else</w:t>
+        <w:t>// return false;</w:t>
       </w:r>
     </w:p>
     <w:p>
@@ -1442,8 +1361,70 @@
           <w:rFonts w:ascii="Arial" w:hAnsi="Arial" w:cs="Arial"/>
           <w:i w:val="0"/>
           <w:iCs w:val="0"/>
+          <w:color w:val="auto"/>
+          <w:lang w:val="pt-PT"/>
+        </w:rPr>
+      </w:pPr>
+      <w:r>
+        <w:rPr>
+          <w:rFonts w:ascii="Arial" w:hAnsi="Arial" w:cs="Arial"/>
+          <w:i w:val="0"/>
+          <w:iCs w:val="0"/>
+          <w:color w:val="auto"/>
+          <w:lang w:val="pt-PT"/>
+        </w:rPr>
+        <w:t xml:space="preserve">React </w:t>
+      </w:r>
+      <w:r>
+        <w:rPr>
+          <w:rFonts w:ascii="Arial" w:hAnsi="Arial" w:cs="Arial"/>
+          <w:i w:val="0"/>
+          <w:iCs w:val="0"/>
+          <w:color w:val="auto"/>
+        </w:rPr>
+        <w:t xml:space="preserve">/ </w:t>
+      </w:r>
+      <w:r>
+        <w:rPr>
+          <w:rFonts w:ascii="Arial" w:hAnsi="Arial" w:cs="Arial"/>
+          <w:i w:val="0"/>
+          <w:iCs w:val="0"/>
+          <w:color w:val="auto"/>
+          <w:lang w:val="pt-PT"/>
+        </w:rPr>
+        <w:t>Java</w:t>
+      </w:r>
+      <w:r>
+        <w:rPr>
+          <w:rFonts w:ascii="Arial" w:hAnsi="Arial" w:cs="Arial"/>
+          <w:i w:val="0"/>
+          <w:iCs w:val="0"/>
+          <w:color w:val="auto"/>
+          <w:lang w:val="pt-PT"/>
+        </w:rPr>
+        <w:t>Script</w:t>
+      </w:r>
+      <w:r>
+        <w:rPr>
+          <w:rFonts w:ascii="Arial" w:hAnsi="Arial" w:cs="Arial"/>
+          <w:i w:val="0"/>
+          <w:iCs w:val="0"/>
+          <w:color w:val="auto"/>
+          <w:lang w:val="pt-PT"/>
+        </w:rPr>
+        <w:t xml:space="preserve"> (unica linha)</w:t>
+      </w:r>
+    </w:p>
+    <w:p>
+      <w:pPr>
+        <w:pStyle w:val="infoblue"/>
+        <w:jc w:val="both"/>
+        <w:rPr>
+          <w:rFonts w:ascii="Arial" w:hAnsi="Arial" w:cs="Arial"/>
+          <w:i w:val="0"/>
+          <w:iCs w:val="0"/>
           <w:color w:val="4F81BD" w:themeColor="accent1"/>
-          <w:lang w:val="en-US"/>
+          <w:lang w:val="pt-PT"/>
         </w:rPr>
       </w:pPr>
       <w:r>
@@ -1452,22 +1433,30 @@
           <w:i w:val="0"/>
           <w:iCs w:val="0"/>
           <w:color w:val="4F81BD" w:themeColor="accent1"/>
-          <w:lang w:val="en-US"/>
-        </w:rPr>
-        <w:t xml:space="preserve">// return </w:t>
-      </w:r>
-      <w:proofErr w:type="gramStart"/>
+          <w:lang w:val="pt-PT"/>
+        </w:rPr>
+        <w:t xml:space="preserve">// </w:t>
+      </w:r>
       <w:r>
         <w:rPr>
           <w:rFonts w:ascii="Arial" w:hAnsi="Arial" w:cs="Arial"/>
           <w:i w:val="0"/>
           <w:iCs w:val="0"/>
           <w:color w:val="4F81BD" w:themeColor="accent1"/>
-          <w:lang w:val="en-US"/>
-        </w:rPr>
-        <w:t>false;</w:t>
-      </w:r>
-      <w:proofErr w:type="gramEnd"/>
+          <w:lang w:val="pt-PT"/>
+        </w:rPr>
+        <w:t>C</w:t>
+      </w:r>
+      <w:r>
+        <w:rPr>
+          <w:rFonts w:ascii="Arial" w:hAnsi="Arial" w:cs="Arial"/>
+          <w:i w:val="0"/>
+          <w:iCs w:val="0"/>
+          <w:color w:val="4F81BD" w:themeColor="accent1"/>
+          <w:lang w:val="pt-PT"/>
+        </w:rPr>
+        <w:t>omentário</w:t>
+      </w:r>
     </w:p>
     <w:p>
       <w:pPr>
@@ -1500,6 +1489,26 @@
           <w:lang w:val="pt-PT"/>
         </w:rPr>
         <w:t>Arquivo Java</w:t>
+      </w:r>
+      <w:r>
+        <w:rPr>
+          <w:rFonts w:ascii="Arial" w:hAnsi="Arial" w:cs="Arial"/>
+          <w:i w:val="0"/>
+          <w:iCs w:val="0"/>
+          <w:color w:val="auto"/>
+          <w:lang w:val="pt-PT"/>
+        </w:rPr>
+        <w:t xml:space="preserve"> (Pacote model)</w:t>
+      </w:r>
+      <w:r>
+        <w:rPr>
+          <w:rFonts w:ascii="Arial" w:hAnsi="Arial" w:cs="Arial"/>
+          <w:i w:val="0"/>
+          <w:iCs w:val="0"/>
+          <w:color w:val="auto"/>
+          <w:lang w:val="pt-PT"/>
+        </w:rPr>
+        <w:t>:</w:t>
       </w:r>
     </w:p>
     <w:p>
@@ -1526,7 +1535,17 @@
           <w:color w:val="auto"/>
           <w:lang w:val="pt-PT"/>
         </w:rPr>
-        <w:t>NomeClasse.java</w:t>
+        <w:t>NomeDaClasse</w:t>
+      </w:r>
+      <w:r>
+        <w:rPr>
+          <w:rFonts w:ascii="Arial" w:hAnsi="Arial" w:cs="Arial"/>
+          <w:i w:val="0"/>
+          <w:iCs w:val="0"/>
+          <w:color w:val="auto"/>
+          <w:lang w:val="pt-PT"/>
+        </w:rPr>
+        <w:t>.java</w:t>
       </w:r>
     </w:p>
     <w:p>
@@ -1538,28 +1557,38 @@
           <w:i w:val="0"/>
           <w:iCs w:val="0"/>
           <w:color w:val="auto"/>
-          <w:lang w:val="en-US"/>
-        </w:rPr>
-      </w:pPr>
-      <w:r>
-        <w:rPr>
-          <w:rFonts w:ascii="Arial" w:hAnsi="Arial" w:cs="Arial"/>
-          <w:i w:val="0"/>
-          <w:iCs w:val="0"/>
-          <w:color w:val="auto"/>
-          <w:lang w:val="pt-PT"/>
-        </w:rPr>
-        <w:t xml:space="preserve">Arquivo React </w:t>
-      </w:r>
-      <w:r>
-        <w:rPr>
-          <w:rFonts w:ascii="Arial" w:hAnsi="Arial" w:cs="Arial"/>
-          <w:i w:val="0"/>
-          <w:iCs w:val="0"/>
-          <w:color w:val="auto"/>
-          <w:lang w:val="en-US"/>
-        </w:rPr>
-        <w:t>/ JavaScript</w:t>
+          <w:lang w:val="pt-PT"/>
+        </w:rPr>
+      </w:pPr>
+      <w:r>
+        <w:rPr>
+          <w:rFonts w:ascii="Arial" w:hAnsi="Arial" w:cs="Arial"/>
+          <w:i w:val="0"/>
+          <w:iCs w:val="0"/>
+          <w:color w:val="auto"/>
+          <w:lang w:val="pt-PT"/>
+        </w:rPr>
+        <w:t>Arquivo Java</w:t>
+      </w:r>
+      <w:r>
+        <w:rPr>
+          <w:rFonts w:ascii="Arial" w:hAnsi="Arial" w:cs="Arial"/>
+          <w:i w:val="0"/>
+          <w:iCs w:val="0"/>
+          <w:color w:val="auto"/>
+          <w:lang w:val="pt-PT"/>
+        </w:rPr>
+        <w:t xml:space="preserve"> (Pacote controller)</w:t>
+      </w:r>
+      <w:r>
+        <w:rPr>
+          <w:rFonts w:ascii="Arial" w:hAnsi="Arial" w:cs="Arial"/>
+          <w:i w:val="0"/>
+          <w:iCs w:val="0"/>
+          <w:color w:val="auto"/>
+          <w:lang w:val="pt-PT"/>
+        </w:rPr>
+        <w:t>:</w:t>
       </w:r>
     </w:p>
     <w:p>
@@ -1586,7 +1615,350 @@
           <w:color w:val="auto"/>
           <w:lang w:val="pt-PT"/>
         </w:rPr>
-        <w:t>ArquivoReact</w:t>
+        <w:t>Classe</w:t>
+      </w:r>
+      <w:r>
+        <w:rPr>
+          <w:rFonts w:ascii="Arial" w:hAnsi="Arial" w:cs="Arial"/>
+          <w:i w:val="0"/>
+          <w:iCs w:val="0"/>
+          <w:color w:val="auto"/>
+          <w:lang w:val="pt-PT"/>
+        </w:rPr>
+        <w:t>Controller</w:t>
+      </w:r>
+      <w:r>
+        <w:rPr>
+          <w:rFonts w:ascii="Arial" w:hAnsi="Arial" w:cs="Arial"/>
+          <w:i w:val="0"/>
+          <w:iCs w:val="0"/>
+          <w:color w:val="auto"/>
+          <w:lang w:val="pt-PT"/>
+        </w:rPr>
+        <w:t>.java</w:t>
+      </w:r>
+    </w:p>
+    <w:p>
+      <w:pPr>
+        <w:pStyle w:val="infoblue"/>
+        <w:jc w:val="both"/>
+        <w:rPr>
+          <w:rFonts w:ascii="Arial" w:hAnsi="Arial" w:cs="Arial"/>
+          <w:i w:val="0"/>
+          <w:iCs w:val="0"/>
+          <w:color w:val="auto"/>
+          <w:lang w:val="pt-PT"/>
+        </w:rPr>
+      </w:pPr>
+      <w:r>
+        <w:rPr>
+          <w:rFonts w:ascii="Arial" w:hAnsi="Arial" w:cs="Arial"/>
+          <w:i w:val="0"/>
+          <w:iCs w:val="0"/>
+          <w:color w:val="auto"/>
+          <w:lang w:val="pt-PT"/>
+        </w:rPr>
+        <w:t>Arquivo Java</w:t>
+      </w:r>
+      <w:r>
+        <w:rPr>
+          <w:rFonts w:ascii="Arial" w:hAnsi="Arial" w:cs="Arial"/>
+          <w:i w:val="0"/>
+          <w:iCs w:val="0"/>
+          <w:color w:val="auto"/>
+          <w:lang w:val="pt-PT"/>
+        </w:rPr>
+        <w:t xml:space="preserve"> (Pacote </w:t>
+      </w:r>
+      <w:r>
+        <w:rPr>
+          <w:rFonts w:ascii="Arial" w:hAnsi="Arial" w:cs="Arial"/>
+          <w:i w:val="0"/>
+          <w:iCs w:val="0"/>
+          <w:color w:val="auto"/>
+          <w:lang w:val="pt-PT"/>
+        </w:rPr>
+        <w:t>service</w:t>
+      </w:r>
+      <w:r>
+        <w:rPr>
+          <w:rFonts w:ascii="Arial" w:hAnsi="Arial" w:cs="Arial"/>
+          <w:i w:val="0"/>
+          <w:iCs w:val="0"/>
+          <w:color w:val="auto"/>
+          <w:lang w:val="pt-PT"/>
+        </w:rPr>
+        <w:t>)</w:t>
+      </w:r>
+      <w:r>
+        <w:rPr>
+          <w:rFonts w:ascii="Arial" w:hAnsi="Arial" w:cs="Arial"/>
+          <w:i w:val="0"/>
+          <w:iCs w:val="0"/>
+          <w:color w:val="auto"/>
+          <w:lang w:val="pt-PT"/>
+        </w:rPr>
+        <w:t>:</w:t>
+      </w:r>
+    </w:p>
+    <w:p>
+      <w:pPr>
+        <w:pStyle w:val="infoblue"/>
+        <w:numPr>
+          <w:ilvl w:val="0"/>
+          <w:numId w:val="10"/>
+        </w:numPr>
+        <w:jc w:val="both"/>
+        <w:rPr>
+          <w:rFonts w:ascii="Arial" w:hAnsi="Arial" w:cs="Arial"/>
+          <w:i w:val="0"/>
+          <w:iCs w:val="0"/>
+          <w:color w:val="auto"/>
+          <w:lang w:val="pt-PT"/>
+        </w:rPr>
+      </w:pPr>
+      <w:r>
+        <w:rPr>
+          <w:rFonts w:ascii="Arial" w:hAnsi="Arial" w:cs="Arial"/>
+          <w:i w:val="0"/>
+          <w:iCs w:val="0"/>
+          <w:color w:val="auto"/>
+          <w:lang w:val="pt-PT"/>
+        </w:rPr>
+        <w:t>Classe</w:t>
+      </w:r>
+      <w:r>
+        <w:rPr>
+          <w:rFonts w:ascii="Arial" w:hAnsi="Arial" w:cs="Arial"/>
+          <w:i w:val="0"/>
+          <w:iCs w:val="0"/>
+          <w:color w:val="auto"/>
+          <w:lang w:val="pt-PT"/>
+        </w:rPr>
+        <w:t>Service</w:t>
+      </w:r>
+      <w:r>
+        <w:rPr>
+          <w:rFonts w:ascii="Arial" w:hAnsi="Arial" w:cs="Arial"/>
+          <w:i w:val="0"/>
+          <w:iCs w:val="0"/>
+          <w:color w:val="auto"/>
+          <w:lang w:val="pt-PT"/>
+        </w:rPr>
+        <w:t>.java</w:t>
+      </w:r>
+    </w:p>
+    <w:p>
+      <w:pPr>
+        <w:pStyle w:val="infoblue"/>
+        <w:jc w:val="both"/>
+        <w:rPr>
+          <w:rFonts w:ascii="Arial" w:hAnsi="Arial" w:cs="Arial"/>
+          <w:i w:val="0"/>
+          <w:iCs w:val="0"/>
+          <w:color w:val="auto"/>
+          <w:lang w:val="pt-PT"/>
+        </w:rPr>
+      </w:pPr>
+      <w:r>
+        <w:rPr>
+          <w:rFonts w:ascii="Arial" w:hAnsi="Arial" w:cs="Arial"/>
+          <w:i w:val="0"/>
+          <w:iCs w:val="0"/>
+          <w:color w:val="auto"/>
+          <w:lang w:val="pt-PT"/>
+        </w:rPr>
+        <w:t>Arquivo Java</w:t>
+      </w:r>
+      <w:r>
+        <w:rPr>
+          <w:rFonts w:ascii="Arial" w:hAnsi="Arial" w:cs="Arial"/>
+          <w:i w:val="0"/>
+          <w:iCs w:val="0"/>
+          <w:color w:val="auto"/>
+          <w:lang w:val="pt-PT"/>
+        </w:rPr>
+        <w:t xml:space="preserve"> (Pacote </w:t>
+      </w:r>
+      <w:r>
+        <w:rPr>
+          <w:rFonts w:ascii="Arial" w:hAnsi="Arial" w:cs="Arial"/>
+          <w:i w:val="0"/>
+          <w:iCs w:val="0"/>
+          <w:color w:val="auto"/>
+          <w:lang w:val="pt-PT"/>
+        </w:rPr>
+        <w:t>repository</w:t>
+      </w:r>
+      <w:r>
+        <w:rPr>
+          <w:rFonts w:ascii="Arial" w:hAnsi="Arial" w:cs="Arial"/>
+          <w:i w:val="0"/>
+          <w:iCs w:val="0"/>
+          <w:color w:val="auto"/>
+          <w:lang w:val="pt-PT"/>
+        </w:rPr>
+        <w:t>)</w:t>
+      </w:r>
+      <w:r>
+        <w:rPr>
+          <w:rFonts w:ascii="Arial" w:hAnsi="Arial" w:cs="Arial"/>
+          <w:i w:val="0"/>
+          <w:iCs w:val="0"/>
+          <w:color w:val="auto"/>
+          <w:lang w:val="pt-PT"/>
+        </w:rPr>
+        <w:t>:</w:t>
+      </w:r>
+    </w:p>
+    <w:p>
+      <w:pPr>
+        <w:pStyle w:val="infoblue"/>
+        <w:numPr>
+          <w:ilvl w:val="0"/>
+          <w:numId w:val="10"/>
+        </w:numPr>
+        <w:jc w:val="both"/>
+        <w:rPr>
+          <w:rFonts w:ascii="Arial" w:hAnsi="Arial" w:cs="Arial"/>
+          <w:i w:val="0"/>
+          <w:iCs w:val="0"/>
+          <w:color w:val="auto"/>
+          <w:lang w:val="pt-PT"/>
+        </w:rPr>
+      </w:pPr>
+      <w:r>
+        <w:rPr>
+          <w:rFonts w:ascii="Arial" w:hAnsi="Arial" w:cs="Arial"/>
+          <w:i w:val="0"/>
+          <w:iCs w:val="0"/>
+          <w:color w:val="auto"/>
+          <w:lang w:val="pt-PT"/>
+        </w:rPr>
+        <w:t>Classe</w:t>
+      </w:r>
+      <w:r>
+        <w:rPr>
+          <w:rFonts w:ascii="Arial" w:hAnsi="Arial" w:cs="Arial"/>
+          <w:i w:val="0"/>
+          <w:iCs w:val="0"/>
+          <w:color w:val="auto"/>
+          <w:lang w:val="pt-PT"/>
+        </w:rPr>
+        <w:t>Repository</w:t>
+      </w:r>
+      <w:r>
+        <w:rPr>
+          <w:rFonts w:ascii="Arial" w:hAnsi="Arial" w:cs="Arial"/>
+          <w:i w:val="0"/>
+          <w:iCs w:val="0"/>
+          <w:color w:val="auto"/>
+          <w:lang w:val="pt-PT"/>
+        </w:rPr>
+        <w:t>.java</w:t>
+      </w:r>
+    </w:p>
+    <w:p>
+      <w:pPr>
+        <w:pStyle w:val="infoblue"/>
+        <w:jc w:val="both"/>
+        <w:rPr>
+          <w:rFonts w:ascii="Arial" w:hAnsi="Arial" w:cs="Arial"/>
+          <w:i w:val="0"/>
+          <w:iCs w:val="0"/>
+          <w:color w:val="auto"/>
+        </w:rPr>
+      </w:pPr>
+      <w:r>
+        <w:rPr>
+          <w:rFonts w:ascii="Arial" w:hAnsi="Arial" w:cs="Arial"/>
+          <w:i w:val="0"/>
+          <w:iCs w:val="0"/>
+          <w:color w:val="auto"/>
+          <w:lang w:val="pt-PT"/>
+        </w:rPr>
+        <w:t>Arquivo</w:t>
+      </w:r>
+      <w:r>
+        <w:rPr>
+          <w:rFonts w:ascii="Arial" w:hAnsi="Arial" w:cs="Arial"/>
+          <w:i w:val="0"/>
+          <w:iCs w:val="0"/>
+          <w:color w:val="auto"/>
+          <w:lang w:val="pt-PT"/>
+        </w:rPr>
+        <w:t>s</w:t>
+      </w:r>
+      <w:r>
+        <w:rPr>
+          <w:rFonts w:ascii="Arial" w:hAnsi="Arial" w:cs="Arial"/>
+          <w:i w:val="0"/>
+          <w:iCs w:val="0"/>
+          <w:color w:val="auto"/>
+          <w:lang w:val="pt-PT"/>
+        </w:rPr>
+        <w:t xml:space="preserve"> React </w:t>
+      </w:r>
+      <w:r>
+        <w:rPr>
+          <w:rFonts w:ascii="Arial" w:hAnsi="Arial" w:cs="Arial"/>
+          <w:i w:val="0"/>
+          <w:iCs w:val="0"/>
+          <w:color w:val="auto"/>
+        </w:rPr>
+        <w:t>/ JavaScript</w:t>
+      </w:r>
+      <w:r>
+        <w:rPr>
+          <w:rFonts w:ascii="Arial" w:hAnsi="Arial" w:cs="Arial"/>
+          <w:i w:val="0"/>
+          <w:iCs w:val="0"/>
+          <w:color w:val="auto"/>
+        </w:rPr>
+        <w:t>:</w:t>
+      </w:r>
+    </w:p>
+    <w:p>
+      <w:pPr>
+        <w:pStyle w:val="infoblue"/>
+        <w:jc w:val="both"/>
+        <w:rPr>
+          <w:rFonts w:ascii="Arial" w:hAnsi="Arial" w:cs="Arial"/>
+          <w:i w:val="0"/>
+          <w:iCs w:val="0"/>
+          <w:color w:val="auto"/>
+          <w:lang w:val="pt-PT"/>
+        </w:rPr>
+      </w:pPr>
+      <w:r>
+        <w:rPr>
+          <w:rFonts w:ascii="Arial" w:hAnsi="Arial" w:cs="Arial"/>
+          <w:i w:val="0"/>
+          <w:iCs w:val="0"/>
+          <w:color w:val="auto"/>
+          <w:lang w:val="pt-PT"/>
+        </w:rPr>
+        <w:t>Nomeado</w:t>
+      </w:r>
+      <w:r>
+        <w:rPr>
+          <w:rFonts w:ascii="Arial" w:hAnsi="Arial" w:cs="Arial"/>
+          <w:i w:val="0"/>
+          <w:iCs w:val="0"/>
+          <w:color w:val="auto"/>
+          <w:lang w:val="pt-PT"/>
+        </w:rPr>
+        <w:t>s</w:t>
+      </w:r>
+      <w:r>
+        <w:rPr>
+          <w:rFonts w:ascii="Arial" w:hAnsi="Arial" w:cs="Arial"/>
+          <w:i w:val="0"/>
+          <w:iCs w:val="0"/>
+          <w:color w:val="auto"/>
+          <w:lang w:val="pt-PT"/>
+        </w:rPr>
+        <w:t xml:space="preserve"> de acordo com o caso de uso correspondente</w:t>
       </w:r>
       <w:r>
         <w:rPr>
@@ -1606,18 +1978,227 @@
           <w:color w:val="auto"/>
           <w:lang w:val="pt-PT"/>
         </w:rPr>
+        <w:t xml:space="preserve"> </w:t>
+      </w:r>
+      <w:r>
+        <w:rPr>
+          <w:rFonts w:ascii="Arial" w:hAnsi="Arial" w:cs="Arial"/>
+          <w:i w:val="0"/>
+          <w:iCs w:val="0"/>
+          <w:color w:val="auto"/>
+          <w:lang w:val="pt-PT"/>
+        </w:rPr>
+        <w:t>E</w:t>
+      </w:r>
+      <w:r>
+        <w:rPr>
+          <w:rFonts w:ascii="Arial" w:hAnsi="Arial" w:cs="Arial"/>
+          <w:i w:val="0"/>
+          <w:iCs w:val="0"/>
+          <w:color w:val="auto"/>
+          <w:lang w:val="pt-PT"/>
+        </w:rPr>
+        <w:t>xemplo da nomeação para o caso de uso UC1 – Manter Matéria</w:t>
+      </w:r>
+      <w:r>
+        <w:rPr>
+          <w:rFonts w:ascii="Arial" w:hAnsi="Arial" w:cs="Arial"/>
+          <w:i w:val="0"/>
+          <w:iCs w:val="0"/>
+          <w:color w:val="auto"/>
+          <w:lang w:val="pt-PT"/>
+        </w:rPr>
+        <w:t>:</w:t>
+      </w:r>
+    </w:p>
+    <w:p>
+      <w:pPr>
+        <w:pStyle w:val="infoblue"/>
+        <w:numPr>
+          <w:ilvl w:val="0"/>
+          <w:numId w:val="10"/>
+        </w:numPr>
+        <w:jc w:val="both"/>
+        <w:rPr>
+          <w:rFonts w:ascii="Arial" w:hAnsi="Arial" w:cs="Arial"/>
+          <w:i w:val="0"/>
+          <w:iCs w:val="0"/>
+          <w:color w:val="auto"/>
+          <w:lang w:val="pt-PT"/>
+        </w:rPr>
+      </w:pPr>
+      <w:r>
+        <w:rPr>
+          <w:rFonts w:ascii="Arial" w:hAnsi="Arial" w:cs="Arial"/>
+          <w:i w:val="0"/>
+          <w:iCs w:val="0"/>
+          <w:color w:val="auto"/>
+          <w:lang w:val="pt-PT"/>
+        </w:rPr>
+        <w:t>MateriaIndex</w:t>
+      </w:r>
+      <w:r>
+        <w:rPr>
+          <w:rFonts w:ascii="Arial" w:hAnsi="Arial" w:cs="Arial"/>
+          <w:i w:val="0"/>
+          <w:iCs w:val="0"/>
+          <w:color w:val="auto"/>
+          <w:lang w:val="pt-PT"/>
+        </w:rPr>
+        <w:t>.</w:t>
+      </w:r>
+      <w:r>
+        <w:rPr>
+          <w:rFonts w:ascii="Arial" w:hAnsi="Arial" w:cs="Arial"/>
+          <w:i w:val="0"/>
+          <w:iCs w:val="0"/>
+          <w:color w:val="auto"/>
+          <w:lang w:val="pt-PT"/>
+        </w:rPr>
         <w:t>js</w:t>
       </w:r>
-    </w:p>
-    <w:p>
-      <w:pPr>
-        <w:pStyle w:val="infoblue"/>
+      <w:r>
+        <w:rPr>
+          <w:rFonts w:ascii="Arial" w:hAnsi="Arial" w:cs="Arial"/>
+          <w:i w:val="0"/>
+          <w:iCs w:val="0"/>
+          <w:color w:val="auto"/>
+          <w:lang w:val="pt-PT"/>
+        </w:rPr>
+        <w:t xml:space="preserve"> (Página principal)</w:t>
+      </w:r>
+    </w:p>
+    <w:p>
+      <w:pPr>
+        <w:pStyle w:val="infoblue"/>
+        <w:numPr>
+          <w:ilvl w:val="0"/>
+          <w:numId w:val="10"/>
+        </w:numPr>
         <w:jc w:val="both"/>
         <w:rPr>
           <w:rFonts w:ascii="Arial" w:hAnsi="Arial" w:cs="Arial"/>
-          <w:lang w:val="pt-PT"/>
-        </w:rPr>
-      </w:pPr>
+          <w:i w:val="0"/>
+          <w:iCs w:val="0"/>
+          <w:color w:val="auto"/>
+          <w:lang w:val="pt-PT"/>
+        </w:rPr>
+      </w:pPr>
+      <w:r>
+        <w:rPr>
+          <w:rFonts w:ascii="Arial" w:hAnsi="Arial" w:cs="Arial"/>
+          <w:i w:val="0"/>
+          <w:iCs w:val="0"/>
+          <w:color w:val="auto"/>
+          <w:lang w:val="pt-PT"/>
+        </w:rPr>
+        <w:t>CadastrarMateria.js (CRUD de Matérias)</w:t>
+      </w:r>
+    </w:p>
+    <w:p>
+      <w:pPr>
+        <w:pStyle w:val="infoblue"/>
+        <w:numPr>
+          <w:ilvl w:val="0"/>
+          <w:numId w:val="10"/>
+        </w:numPr>
+        <w:jc w:val="both"/>
+        <w:rPr>
+          <w:rFonts w:ascii="Arial" w:hAnsi="Arial" w:cs="Arial"/>
+          <w:i w:val="0"/>
+          <w:iCs w:val="0"/>
+          <w:color w:val="auto"/>
+          <w:lang w:val="pt-PT"/>
+        </w:rPr>
+      </w:pPr>
+      <w:r>
+        <w:rPr>
+          <w:rFonts w:ascii="Arial" w:hAnsi="Arial" w:cs="Arial"/>
+          <w:i w:val="0"/>
+          <w:iCs w:val="0"/>
+          <w:color w:val="auto"/>
+          <w:lang w:val="pt-PT"/>
+        </w:rPr>
+        <w:t>TabelaMateria.js (Visualização de Matérias em uma tabela)</w:t>
+      </w:r>
+    </w:p>
+    <w:p>
+      <w:pPr>
+        <w:pStyle w:val="infoblue"/>
+        <w:jc w:val="both"/>
+        <w:rPr>
+          <w:rFonts w:ascii="Arial" w:hAnsi="Arial" w:cs="Arial"/>
+          <w:i w:val="0"/>
+          <w:iCs w:val="0"/>
+          <w:color w:val="auto"/>
+          <w:lang w:val="pt-PT"/>
+        </w:rPr>
+      </w:pPr>
+      <w:r>
+        <w:rPr>
+          <w:rFonts w:ascii="Arial" w:hAnsi="Arial" w:cs="Arial"/>
+          <w:i w:val="0"/>
+          <w:iCs w:val="0"/>
+          <w:color w:val="auto"/>
+          <w:lang w:val="pt-PT"/>
+        </w:rPr>
+        <w:t xml:space="preserve">Nomeação padrão de arquivos React </w:t>
+      </w:r>
+      <w:r>
+        <w:rPr>
+          <w:rFonts w:ascii="Arial" w:hAnsi="Arial" w:cs="Arial"/>
+          <w:i w:val="0"/>
+          <w:iCs w:val="0"/>
+          <w:color w:val="auto"/>
+        </w:rPr>
+        <w:t>/ J</w:t>
+      </w:r>
+      <w:r>
+        <w:rPr>
+          <w:rFonts w:ascii="Arial" w:hAnsi="Arial" w:cs="Arial"/>
+          <w:i w:val="0"/>
+          <w:iCs w:val="0"/>
+          <w:color w:val="auto"/>
+        </w:rPr>
+        <w:t>S</w:t>
+      </w:r>
+      <w:r>
+        <w:rPr>
+          <w:rFonts w:ascii="Arial" w:hAnsi="Arial" w:cs="Arial"/>
+          <w:i w:val="0"/>
+          <w:iCs w:val="0"/>
+          <w:color w:val="auto"/>
+          <w:lang w:val="pt-PT"/>
+        </w:rPr>
+        <w:t>:</w:t>
+      </w:r>
+    </w:p>
+    <w:p>
+      <w:pPr>
+        <w:pStyle w:val="infoblue"/>
+        <w:numPr>
+          <w:ilvl w:val="0"/>
+          <w:numId w:val="13"/>
+        </w:numPr>
+        <w:jc w:val="both"/>
+        <w:rPr>
+          <w:rFonts w:ascii="Arial" w:hAnsi="Arial" w:cs="Arial"/>
+          <w:i w:val="0"/>
+          <w:iCs w:val="0"/>
+          <w:color w:val="auto"/>
+          <w:lang w:val="pt-PT"/>
+        </w:rPr>
+      </w:pPr>
+      <w:r>
+        <w:rPr>
+          <w:rFonts w:ascii="Arial" w:hAnsi="Arial" w:cs="Arial"/>
+          <w:i w:val="0"/>
+          <w:iCs w:val="0"/>
+          <w:color w:val="auto"/>
+          <w:lang w:val="pt-PT"/>
+        </w:rPr>
+        <w:t>NomeArquivo.js</w:t>
+      </w:r>
     </w:p>
     <w:p>
       <w:pPr>
@@ -1717,8 +2298,6 @@
           <w:lang w:val="en-US"/>
         </w:rPr>
       </w:pPr>
-      <w:proofErr w:type="spellStart"/>
-      <w:proofErr w:type="gramStart"/>
       <w:r>
         <w:rPr>
           <w:rFonts w:ascii="Courier" w:eastAsia="Times New Roman" w:hAnsi="Courier" w:cs="Arial"/>
@@ -1729,33 +2308,7 @@
           <w:szCs w:val="18"/>
           <w:lang w:val="en-US"/>
         </w:rPr>
-        <w:t>func</w:t>
-      </w:r>
-      <w:proofErr w:type="spellEnd"/>
-      <w:r>
-        <w:rPr>
-          <w:rFonts w:ascii="Courier" w:eastAsia="Times New Roman" w:hAnsi="Courier" w:cs="Arial"/>
-          <w:i w:val="0"/>
-          <w:iCs w:val="0"/>
-          <w:color w:val="0070C0"/>
-          <w:sz w:val="18"/>
-          <w:szCs w:val="18"/>
-          <w:lang w:val="en-US"/>
-        </w:rPr>
-        <w:t>(</w:t>
-      </w:r>
-      <w:proofErr w:type="gramEnd"/>
-      <w:r>
-        <w:rPr>
-          <w:rFonts w:ascii="Courier" w:eastAsia="Times New Roman" w:hAnsi="Courier" w:cs="Arial"/>
-          <w:i w:val="0"/>
-          <w:iCs w:val="0"/>
-          <w:color w:val="0070C0"/>
-          <w:sz w:val="18"/>
-          <w:szCs w:val="18"/>
-          <w:lang w:val="en-US"/>
-        </w:rPr>
-        <w:t>) {</w:t>
+        <w:t>func() {</w:t>
       </w:r>
     </w:p>
     <w:p>
@@ -1988,6 +2541,7 @@
           <w:color w:val="4F81BD" w:themeColor="accent1"/>
           <w:lang w:val="en-US"/>
         </w:rPr>
+        <w:lastRenderedPageBreak/>
         <w:t>class Sample extends Object {</w:t>
       </w:r>
     </w:p>
@@ -2011,10 +2565,13 @@
           <w:color w:val="4F81BD" w:themeColor="accent1"/>
           <w:lang w:val="en-US"/>
         </w:rPr>
-        <w:t xml:space="preserve"> int </w:t>
-      </w:r>
-      <w:proofErr w:type="gramStart"/>
-      <w:r>
+        <w:t xml:space="preserve"> int ivar1;</w:t>
+      </w:r>
+    </w:p>
+    <w:p>
+      <w:pPr>
+        <w:pStyle w:val="infoblue"/>
+        <w:ind w:firstLine="708"/>
         <w:rPr>
           <w:rFonts w:ascii="Arial" w:hAnsi="Arial" w:cs="Arial"/>
           <w:i w:val="0"/>
@@ -2022,14 +2579,8 @@
           <w:color w:val="4F81BD" w:themeColor="accent1"/>
           <w:lang w:val="en-US"/>
         </w:rPr>
-        <w:t>ivar1;</w:t>
-      </w:r>
-      <w:proofErr w:type="gramEnd"/>
-    </w:p>
-    <w:p>
-      <w:pPr>
-        <w:pStyle w:val="infoblue"/>
-        <w:ind w:firstLine="708"/>
+      </w:pPr>
+      <w:r>
         <w:rPr>
           <w:rFonts w:ascii="Arial" w:hAnsi="Arial" w:cs="Arial"/>
           <w:i w:val="0"/>
@@ -2037,8 +2588,12 @@
           <w:color w:val="4F81BD" w:themeColor="accent1"/>
           <w:lang w:val="en-US"/>
         </w:rPr>
-      </w:pPr>
-      <w:r>
+        <w:t xml:space="preserve"> int ivar2;</w:t>
+      </w:r>
+    </w:p>
+    <w:p>
+      <w:pPr>
+        <w:pStyle w:val="infoblue"/>
         <w:rPr>
           <w:rFonts w:ascii="Arial" w:hAnsi="Arial" w:cs="Arial"/>
           <w:i w:val="0"/>
@@ -2046,9 +2601,7 @@
           <w:color w:val="4F81BD" w:themeColor="accent1"/>
           <w:lang w:val="en-US"/>
         </w:rPr>
-        <w:t xml:space="preserve"> int </w:t>
-      </w:r>
-      <w:proofErr w:type="gramStart"/>
+      </w:pPr>
       <w:r>
         <w:rPr>
           <w:rFonts w:ascii="Arial" w:hAnsi="Arial" w:cs="Arial"/>
@@ -2057,13 +2610,9 @@
           <w:color w:val="4F81BD" w:themeColor="accent1"/>
           <w:lang w:val="en-US"/>
         </w:rPr>
-        <w:t>ivar2;</w:t>
-      </w:r>
-      <w:proofErr w:type="gramEnd"/>
-    </w:p>
-    <w:p>
-      <w:pPr>
-        <w:pStyle w:val="infoblue"/>
+        <w:t xml:space="preserve"> </w:t>
+      </w:r>
+      <w:r>
         <w:rPr>
           <w:rFonts w:ascii="Arial" w:hAnsi="Arial" w:cs="Arial"/>
           <w:i w:val="0"/>
@@ -2071,8 +2620,13 @@
           <w:color w:val="4F81BD" w:themeColor="accent1"/>
           <w:lang w:val="en-US"/>
         </w:rPr>
-      </w:pPr>
-      <w:r>
+        <w:tab/>
+        <w:t>Sample(int i, int j) {</w:t>
+      </w:r>
+    </w:p>
+    <w:p>
+      <w:pPr>
+        <w:pStyle w:val="infoblue"/>
         <w:rPr>
           <w:rFonts w:ascii="Arial" w:hAnsi="Arial" w:cs="Arial"/>
           <w:i w:val="0"/>
@@ -2080,6 +2634,15 @@
           <w:color w:val="4F81BD" w:themeColor="accent1"/>
           <w:lang w:val="en-US"/>
         </w:rPr>
+      </w:pPr>
+      <w:r>
+        <w:rPr>
+          <w:rFonts w:ascii="Arial" w:hAnsi="Arial" w:cs="Arial"/>
+          <w:i w:val="0"/>
+          <w:iCs w:val="0"/>
+          <w:color w:val="4F81BD" w:themeColor="accent1"/>
+          <w:lang w:val="en-US"/>
+        </w:rPr>
         <w:t xml:space="preserve"> </w:t>
       </w:r>
       <w:r>
@@ -2092,7 +2655,6 @@
         </w:rPr>
         <w:tab/>
       </w:r>
-      <w:proofErr w:type="gramStart"/>
       <w:r>
         <w:rPr>
           <w:rFonts w:ascii="Arial" w:hAnsi="Arial" w:cs="Arial"/>
@@ -2101,10 +2663,13 @@
           <w:color w:val="4F81BD" w:themeColor="accent1"/>
           <w:lang w:val="en-US"/>
         </w:rPr>
-        <w:t>Sample(</w:t>
-      </w:r>
-      <w:proofErr w:type="gramEnd"/>
-      <w:r>
+        <w:tab/>
+        <w:t>ivar1 = i;</w:t>
+      </w:r>
+    </w:p>
+    <w:p>
+      <w:pPr>
+        <w:pStyle w:val="infoblue"/>
         <w:rPr>
           <w:rFonts w:ascii="Arial" w:hAnsi="Arial" w:cs="Arial"/>
           <w:i w:val="0"/>
@@ -2112,9 +2677,7 @@
           <w:color w:val="4F81BD" w:themeColor="accent1"/>
           <w:lang w:val="en-US"/>
         </w:rPr>
-        <w:t xml:space="preserve">int i, int </w:t>
-      </w:r>
-      <w:proofErr w:type="gramStart"/>
+      </w:pPr>
       <w:r>
         <w:rPr>
           <w:rFonts w:ascii="Arial" w:hAnsi="Arial" w:cs="Arial"/>
@@ -2123,13 +2686,9 @@
           <w:color w:val="4F81BD" w:themeColor="accent1"/>
           <w:lang w:val="en-US"/>
         </w:rPr>
-        <w:t>j) {</w:t>
-      </w:r>
-      <w:proofErr w:type="gramEnd"/>
-    </w:p>
-    <w:p>
-      <w:pPr>
-        <w:pStyle w:val="infoblue"/>
+        <w:t xml:space="preserve"> </w:t>
+      </w:r>
+      <w:r>
         <w:rPr>
           <w:rFonts w:ascii="Arial" w:hAnsi="Arial" w:cs="Arial"/>
           <w:i w:val="0"/>
@@ -2137,7 +2696,8 @@
           <w:color w:val="4F81BD" w:themeColor="accent1"/>
           <w:lang w:val="en-US"/>
         </w:rPr>
-      </w:pPr>
+        <w:tab/>
+      </w:r>
       <w:r>
         <w:rPr>
           <w:rFonts w:ascii="Arial" w:hAnsi="Arial" w:cs="Arial"/>
@@ -2146,6 +2706,29 @@
           <w:color w:val="4F81BD" w:themeColor="accent1"/>
           <w:lang w:val="en-US"/>
         </w:rPr>
+        <w:tab/>
+        <w:t>ivar2 = j;</w:t>
+      </w:r>
+    </w:p>
+    <w:p>
+      <w:pPr>
+        <w:pStyle w:val="infoblue"/>
+        <w:rPr>
+          <w:rFonts w:ascii="Arial" w:hAnsi="Arial" w:cs="Arial"/>
+          <w:i w:val="0"/>
+          <w:iCs w:val="0"/>
+          <w:color w:val="4F81BD" w:themeColor="accent1"/>
+          <w:lang w:val="en-US"/>
+        </w:rPr>
+      </w:pPr>
+      <w:r>
+        <w:rPr>
+          <w:rFonts w:ascii="Arial" w:hAnsi="Arial" w:cs="Arial"/>
+          <w:i w:val="0"/>
+          <w:iCs w:val="0"/>
+          <w:color w:val="4F81BD" w:themeColor="accent1"/>
+          <w:lang w:val="en-US"/>
+        </w:rPr>
         <w:t xml:space="preserve"> </w:t>
       </w:r>
       <w:r>
@@ -2157,8 +2740,12 @@
           <w:lang w:val="en-US"/>
         </w:rPr>
         <w:tab/>
-      </w:r>
-      <w:r>
+        <w:t>}</w:t>
+      </w:r>
+    </w:p>
+    <w:p>
+      <w:pPr>
+        <w:pStyle w:val="infoblue"/>
         <w:rPr>
           <w:rFonts w:ascii="Arial" w:hAnsi="Arial" w:cs="Arial"/>
           <w:i w:val="0"/>
@@ -2166,9 +2753,32 @@
           <w:color w:val="4F81BD" w:themeColor="accent1"/>
           <w:lang w:val="en-US"/>
         </w:rPr>
+      </w:pPr>
+      <w:r>
+        <w:rPr>
+          <w:rFonts w:ascii="Arial" w:hAnsi="Arial" w:cs="Arial"/>
+          <w:i w:val="0"/>
+          <w:iCs w:val="0"/>
+          <w:color w:val="4F81BD" w:themeColor="accent1"/>
+          <w:lang w:val="en-US"/>
+        </w:rPr>
+        <w:t xml:space="preserve"> </w:t>
+      </w:r>
+      <w:r>
+        <w:rPr>
+          <w:rFonts w:ascii="Arial" w:hAnsi="Arial" w:cs="Arial"/>
+          <w:i w:val="0"/>
+          <w:iCs w:val="0"/>
+          <w:color w:val="4F81BD" w:themeColor="accent1"/>
+          <w:lang w:val="en-US"/>
+        </w:rPr>
         <w:tab/>
-      </w:r>
-      <w:r>
+        <w:t>int emptyMethod() {}</w:t>
+      </w:r>
+    </w:p>
+    <w:p>
+      <w:pPr>
+        <w:pStyle w:val="infoblue"/>
         <w:rPr>
           <w:rFonts w:ascii="Arial" w:hAnsi="Arial" w:cs="Arial"/>
           <w:i w:val="0"/>
@@ -2176,10 +2786,7 @@
           <w:color w:val="4F81BD" w:themeColor="accent1"/>
           <w:lang w:val="en-US"/>
         </w:rPr>
-        <w:t xml:space="preserve">ivar1 = </w:t>
-      </w:r>
-      <w:proofErr w:type="spellStart"/>
-      <w:proofErr w:type="gramStart"/>
+      </w:pPr>
       <w:r>
         <w:rPr>
           <w:rFonts w:ascii="Arial" w:hAnsi="Arial" w:cs="Arial"/>
@@ -2188,10 +2795,13 @@
           <w:color w:val="4F81BD" w:themeColor="accent1"/>
           <w:lang w:val="en-US"/>
         </w:rPr>
-        <w:t>i</w:t>
-      </w:r>
-      <w:proofErr w:type="spellEnd"/>
-      <w:r>
+        <w:t xml:space="preserve"> ...</w:t>
+      </w:r>
+    </w:p>
+    <w:p>
+      <w:pPr>
+        <w:pStyle w:val="infoblue"/>
+        <w:jc w:val="both"/>
         <w:rPr>
           <w:rFonts w:ascii="Arial" w:hAnsi="Arial" w:cs="Arial"/>
           <w:i w:val="0"/>
@@ -2199,13 +2809,8 @@
           <w:color w:val="4F81BD" w:themeColor="accent1"/>
           <w:lang w:val="en-US"/>
         </w:rPr>
-        <w:t>;</w:t>
-      </w:r>
-      <w:proofErr w:type="gramEnd"/>
-    </w:p>
-    <w:p>
-      <w:pPr>
-        <w:pStyle w:val="infoblue"/>
+      </w:pPr>
+      <w:r>
         <w:rPr>
           <w:rFonts w:ascii="Arial" w:hAnsi="Arial" w:cs="Arial"/>
           <w:i w:val="0"/>
@@ -2213,225 +2818,11 @@
           <w:color w:val="4F81BD" w:themeColor="accent1"/>
           <w:lang w:val="en-US"/>
         </w:rPr>
-      </w:pPr>
-      <w:r>
-        <w:rPr>
-          <w:rFonts w:ascii="Arial" w:hAnsi="Arial" w:cs="Arial"/>
-          <w:i w:val="0"/>
-          <w:iCs w:val="0"/>
-          <w:color w:val="4F81BD" w:themeColor="accent1"/>
-          <w:lang w:val="en-US"/>
-        </w:rPr>
-        <w:t xml:space="preserve"> </w:t>
-      </w:r>
-      <w:r>
-        <w:rPr>
-          <w:rFonts w:ascii="Arial" w:hAnsi="Arial" w:cs="Arial"/>
-          <w:i w:val="0"/>
-          <w:iCs w:val="0"/>
-          <w:color w:val="4F81BD" w:themeColor="accent1"/>
-          <w:lang w:val="en-US"/>
-        </w:rPr>
-        <w:tab/>
-      </w:r>
-      <w:r>
-        <w:rPr>
-          <w:rFonts w:ascii="Arial" w:hAnsi="Arial" w:cs="Arial"/>
-          <w:i w:val="0"/>
-          <w:iCs w:val="0"/>
-          <w:color w:val="4F81BD" w:themeColor="accent1"/>
-          <w:lang w:val="en-US"/>
-        </w:rPr>
-        <w:tab/>
-      </w:r>
-      <w:r>
-        <w:rPr>
-          <w:rFonts w:ascii="Arial" w:hAnsi="Arial" w:cs="Arial"/>
-          <w:i w:val="0"/>
-          <w:iCs w:val="0"/>
-          <w:color w:val="4F81BD" w:themeColor="accent1"/>
-          <w:lang w:val="en-US"/>
-        </w:rPr>
-        <w:t xml:space="preserve">ivar2 = </w:t>
-      </w:r>
-      <w:proofErr w:type="gramStart"/>
-      <w:r>
-        <w:rPr>
-          <w:rFonts w:ascii="Arial" w:hAnsi="Arial" w:cs="Arial"/>
-          <w:i w:val="0"/>
-          <w:iCs w:val="0"/>
-          <w:color w:val="4F81BD" w:themeColor="accent1"/>
-          <w:lang w:val="en-US"/>
-        </w:rPr>
-        <w:t>j;</w:t>
-      </w:r>
-      <w:proofErr w:type="gramEnd"/>
-    </w:p>
-    <w:p>
-      <w:pPr>
-        <w:pStyle w:val="infoblue"/>
-        <w:rPr>
-          <w:rFonts w:ascii="Arial" w:hAnsi="Arial" w:cs="Arial"/>
-          <w:i w:val="0"/>
-          <w:iCs w:val="0"/>
-          <w:color w:val="4F81BD" w:themeColor="accent1"/>
-          <w:lang w:val="en-US"/>
-        </w:rPr>
-      </w:pPr>
-      <w:r>
-        <w:rPr>
-          <w:rFonts w:ascii="Arial" w:hAnsi="Arial" w:cs="Arial"/>
-          <w:i w:val="0"/>
-          <w:iCs w:val="0"/>
-          <w:color w:val="4F81BD" w:themeColor="accent1"/>
-          <w:lang w:val="en-US"/>
-        </w:rPr>
-        <w:t xml:space="preserve"> </w:t>
-      </w:r>
-      <w:r>
-        <w:rPr>
-          <w:rFonts w:ascii="Arial" w:hAnsi="Arial" w:cs="Arial"/>
-          <w:i w:val="0"/>
-          <w:iCs w:val="0"/>
-          <w:color w:val="4F81BD" w:themeColor="accent1"/>
-          <w:lang w:val="en-US"/>
-        </w:rPr>
-        <w:tab/>
-      </w:r>
-      <w:r>
-        <w:rPr>
-          <w:rFonts w:ascii="Arial" w:hAnsi="Arial" w:cs="Arial"/>
-          <w:i w:val="0"/>
-          <w:iCs w:val="0"/>
-          <w:color w:val="4F81BD" w:themeColor="accent1"/>
-          <w:lang w:val="en-US"/>
-        </w:rPr>
         <w:t>}</w:t>
       </w:r>
     </w:p>
     <w:p>
       <w:pPr>
-        <w:pStyle w:val="infoblue"/>
-        <w:rPr>
-          <w:rFonts w:ascii="Arial" w:hAnsi="Arial" w:cs="Arial"/>
-          <w:i w:val="0"/>
-          <w:iCs w:val="0"/>
-          <w:color w:val="4F81BD" w:themeColor="accent1"/>
-          <w:lang w:val="en-US"/>
-        </w:rPr>
-      </w:pPr>
-      <w:r>
-        <w:rPr>
-          <w:rFonts w:ascii="Arial" w:hAnsi="Arial" w:cs="Arial"/>
-          <w:i w:val="0"/>
-          <w:iCs w:val="0"/>
-          <w:color w:val="4F81BD" w:themeColor="accent1"/>
-          <w:lang w:val="en-US"/>
-        </w:rPr>
-        <w:t xml:space="preserve"> </w:t>
-      </w:r>
-      <w:r>
-        <w:rPr>
-          <w:rFonts w:ascii="Arial" w:hAnsi="Arial" w:cs="Arial"/>
-          <w:i w:val="0"/>
-          <w:iCs w:val="0"/>
-          <w:color w:val="4F81BD" w:themeColor="accent1"/>
-          <w:lang w:val="en-US"/>
-        </w:rPr>
-        <w:tab/>
-      </w:r>
-      <w:r>
-        <w:rPr>
-          <w:rFonts w:ascii="Arial" w:hAnsi="Arial" w:cs="Arial"/>
-          <w:i w:val="0"/>
-          <w:iCs w:val="0"/>
-          <w:color w:val="4F81BD" w:themeColor="accent1"/>
-          <w:lang w:val="en-US"/>
-        </w:rPr>
-        <w:t xml:space="preserve">int </w:t>
-      </w:r>
-      <w:proofErr w:type="spellStart"/>
-      <w:proofErr w:type="gramStart"/>
-      <w:r>
-        <w:rPr>
-          <w:rFonts w:ascii="Arial" w:hAnsi="Arial" w:cs="Arial"/>
-          <w:i w:val="0"/>
-          <w:iCs w:val="0"/>
-          <w:color w:val="4F81BD" w:themeColor="accent1"/>
-          <w:lang w:val="en-US"/>
-        </w:rPr>
-        <w:t>emptyMethod</w:t>
-      </w:r>
-      <w:proofErr w:type="spellEnd"/>
-      <w:r>
-        <w:rPr>
-          <w:rFonts w:ascii="Arial" w:hAnsi="Arial" w:cs="Arial"/>
-          <w:i w:val="0"/>
-          <w:iCs w:val="0"/>
-          <w:color w:val="4F81BD" w:themeColor="accent1"/>
-          <w:lang w:val="en-US"/>
-        </w:rPr>
-        <w:t>(</w:t>
-      </w:r>
-      <w:proofErr w:type="gramEnd"/>
-      <w:r>
-        <w:rPr>
-          <w:rFonts w:ascii="Arial" w:hAnsi="Arial" w:cs="Arial"/>
-          <w:i w:val="0"/>
-          <w:iCs w:val="0"/>
-          <w:color w:val="4F81BD" w:themeColor="accent1"/>
-          <w:lang w:val="en-US"/>
-        </w:rPr>
-        <w:t>) {}</w:t>
-      </w:r>
-    </w:p>
-    <w:p>
-      <w:pPr>
-        <w:pStyle w:val="infoblue"/>
-        <w:rPr>
-          <w:rFonts w:ascii="Arial" w:hAnsi="Arial" w:cs="Arial"/>
-          <w:i w:val="0"/>
-          <w:iCs w:val="0"/>
-          <w:color w:val="4F81BD" w:themeColor="accent1"/>
-          <w:lang w:val="en-US"/>
-        </w:rPr>
-      </w:pPr>
-      <w:r>
-        <w:rPr>
-          <w:rFonts w:ascii="Arial" w:hAnsi="Arial" w:cs="Arial"/>
-          <w:i w:val="0"/>
-          <w:iCs w:val="0"/>
-          <w:color w:val="4F81BD" w:themeColor="accent1"/>
-          <w:lang w:val="en-US"/>
-        </w:rPr>
-        <w:t xml:space="preserve"> ...</w:t>
-      </w:r>
-    </w:p>
-    <w:p>
-      <w:pPr>
-        <w:pStyle w:val="infoblue"/>
-        <w:jc w:val="both"/>
-        <w:rPr>
-          <w:rFonts w:ascii="Arial" w:hAnsi="Arial" w:cs="Arial"/>
-          <w:i w:val="0"/>
-          <w:iCs w:val="0"/>
-          <w:color w:val="4F81BD" w:themeColor="accent1"/>
-          <w:lang w:val="en-US"/>
-        </w:rPr>
-      </w:pPr>
-      <w:r>
-        <w:rPr>
-          <w:rFonts w:ascii="Arial" w:hAnsi="Arial" w:cs="Arial"/>
-          <w:i w:val="0"/>
-          <w:iCs w:val="0"/>
-          <w:color w:val="4F81BD" w:themeColor="accent1"/>
-          <w:lang w:val="en-US"/>
-        </w:rPr>
-        <w:t>}</w:t>
-      </w:r>
-    </w:p>
-    <w:p>
-      <w:pPr>
         <w:pStyle w:val="Ttulo1"/>
         <w:rPr>
           <w:lang w:val="pt-PT"/>
@@ -2441,7 +2832,6 @@
         <w:rPr>
           <w:lang w:val="pt-PT"/>
         </w:rPr>
-        <w:lastRenderedPageBreak/>
         <w:t>Reutilização</w:t>
       </w:r>
       <w:bookmarkEnd w:id="14"/>
@@ -2680,29 +3070,7 @@
           <w:color w:val="auto"/>
           <w:lang w:val="en-US"/>
         </w:rPr>
-        <w:t xml:space="preserve">      Scanner s = new </w:t>
-      </w:r>
-      <w:proofErr w:type="gramStart"/>
-      <w:r>
-        <w:rPr>
-          <w:rFonts w:ascii="Arial" w:hAnsi="Arial" w:cs="Arial"/>
-          <w:i w:val="0"/>
-          <w:iCs w:val="0"/>
-          <w:color w:val="auto"/>
-          <w:lang w:val="en-US"/>
-        </w:rPr>
-        <w:t>Scanner(</w:t>
-      </w:r>
-      <w:proofErr w:type="gramEnd"/>
-      <w:r>
-        <w:rPr>
-          <w:rFonts w:ascii="Arial" w:hAnsi="Arial" w:cs="Arial"/>
-          <w:i w:val="0"/>
-          <w:iCs w:val="0"/>
-          <w:color w:val="auto"/>
-          <w:lang w:val="en-US"/>
-        </w:rPr>
-        <w:t>System.in);</w:t>
+        <w:t xml:space="preserve">      Scanner s = new Scanner(System.in);</w:t>
       </w:r>
     </w:p>
     <w:p>
@@ -2725,86 +3093,8 @@
           <w:color w:val="auto"/>
           <w:lang w:val="en-US"/>
         </w:rPr>
-        <w:t xml:space="preserve">      </w:t>
-      </w:r>
-      <w:proofErr w:type="spellStart"/>
-      <w:r>
-        <w:rPr>
-          <w:rFonts w:ascii="Arial" w:hAnsi="Arial" w:cs="Arial"/>
-          <w:i w:val="0"/>
-          <w:iCs w:val="0"/>
-          <w:color w:val="auto"/>
-          <w:lang w:val="en-US"/>
-        </w:rPr>
-        <w:t>System.out.print</w:t>
-      </w:r>
-      <w:proofErr w:type="spellEnd"/>
-      <w:r>
-        <w:rPr>
-          <w:rFonts w:ascii="Arial" w:hAnsi="Arial" w:cs="Arial"/>
-          <w:i w:val="0"/>
-          <w:iCs w:val="0"/>
-          <w:color w:val="auto"/>
-          <w:lang w:val="en-US"/>
-        </w:rPr>
-        <w:t>("</w:t>
-      </w:r>
-      <w:proofErr w:type="spellStart"/>
-      <w:r>
-        <w:rPr>
-          <w:rFonts w:ascii="Arial" w:hAnsi="Arial" w:cs="Arial"/>
-          <w:i w:val="0"/>
-          <w:iCs w:val="0"/>
-          <w:color w:val="auto"/>
-          <w:lang w:val="en-US"/>
-        </w:rPr>
-        <w:t>Digite</w:t>
-      </w:r>
-      <w:proofErr w:type="spellEnd"/>
-      <w:r>
-        <w:rPr>
-          <w:rFonts w:ascii="Arial" w:hAnsi="Arial" w:cs="Arial"/>
-          <w:i w:val="0"/>
-          <w:iCs w:val="0"/>
-          <w:color w:val="auto"/>
-          <w:lang w:val="en-US"/>
-        </w:rPr>
-        <w:t xml:space="preserve"> a </w:t>
-      </w:r>
-      <w:proofErr w:type="spellStart"/>
-      <w:r>
-        <w:rPr>
-          <w:rFonts w:ascii="Arial" w:hAnsi="Arial" w:cs="Arial"/>
-          <w:i w:val="0"/>
-          <w:iCs w:val="0"/>
-          <w:color w:val="auto"/>
-          <w:lang w:val="en-US"/>
-        </w:rPr>
-        <w:t>senha</w:t>
-      </w:r>
-      <w:proofErr w:type="spellEnd"/>
-      <w:r>
-        <w:rPr>
-          <w:rFonts w:ascii="Arial" w:hAnsi="Arial" w:cs="Arial"/>
-          <w:i w:val="0"/>
-          <w:iCs w:val="0"/>
-          <w:color w:val="auto"/>
-          <w:lang w:val="en-US"/>
-        </w:rPr>
-        <w:t>: "</w:t>
-      </w:r>
-      <w:proofErr w:type="gramStart"/>
-      <w:r>
-        <w:rPr>
-          <w:rFonts w:ascii="Arial" w:hAnsi="Arial" w:cs="Arial"/>
-          <w:i w:val="0"/>
-          <w:iCs w:val="0"/>
-          <w:color w:val="auto"/>
-          <w:lang w:val="en-US"/>
-        </w:rPr>
-        <w:t>);</w:t>
-      </w:r>
-      <w:proofErr w:type="gramEnd"/>
+        <w:t xml:space="preserve">      System.out.print("Digite a senha: ");</w:t>
+      </w:r>
     </w:p>
     <w:p>
       <w:pPr>
@@ -2826,53 +3116,7 @@
           <w:color w:val="auto"/>
           <w:lang w:val="en-US"/>
         </w:rPr>
-        <w:t xml:space="preserve">      String </w:t>
-      </w:r>
-      <w:proofErr w:type="spellStart"/>
-      <w:r>
-        <w:rPr>
-          <w:rFonts w:ascii="Arial" w:hAnsi="Arial" w:cs="Arial"/>
-          <w:i w:val="0"/>
-          <w:iCs w:val="0"/>
-          <w:color w:val="auto"/>
-          <w:lang w:val="en-US"/>
-        </w:rPr>
-        <w:t>senha</w:t>
-      </w:r>
-      <w:proofErr w:type="spellEnd"/>
-      <w:r>
-        <w:rPr>
-          <w:rFonts w:ascii="Arial" w:hAnsi="Arial" w:cs="Arial"/>
-          <w:i w:val="0"/>
-          <w:iCs w:val="0"/>
-          <w:color w:val="auto"/>
-          <w:lang w:val="en-US"/>
-        </w:rPr>
-        <w:t xml:space="preserve"> = </w:t>
-      </w:r>
-      <w:proofErr w:type="spellStart"/>
-      <w:proofErr w:type="gramStart"/>
-      <w:r>
-        <w:rPr>
-          <w:rFonts w:ascii="Arial" w:hAnsi="Arial" w:cs="Arial"/>
-          <w:i w:val="0"/>
-          <w:iCs w:val="0"/>
-          <w:color w:val="auto"/>
-          <w:lang w:val="en-US"/>
-        </w:rPr>
-        <w:t>s.nextLine</w:t>
-      </w:r>
-      <w:proofErr w:type="spellEnd"/>
-      <w:proofErr w:type="gramEnd"/>
-      <w:r>
-        <w:rPr>
-          <w:rFonts w:ascii="Arial" w:hAnsi="Arial" w:cs="Arial"/>
-          <w:i w:val="0"/>
-          <w:iCs w:val="0"/>
-          <w:color w:val="auto"/>
-          <w:lang w:val="en-US"/>
-        </w:rPr>
-        <w:t>();</w:t>
+        <w:t xml:space="preserve">      String senha = s.nextLine();</w:t>
       </w:r>
     </w:p>
     <w:p>
@@ -2895,64 +3139,8 @@
           <w:color w:val="auto"/>
           <w:lang w:val="en-US"/>
         </w:rPr>
-        <w:t xml:space="preserve">      if</w:t>
-      </w:r>
-      <w:proofErr w:type="gramStart"/>
-      <w:r>
-        <w:rPr>
-          <w:rFonts w:ascii="Arial" w:hAnsi="Arial" w:cs="Arial"/>
-          <w:i w:val="0"/>
-          <w:iCs w:val="0"/>
-          <w:color w:val="auto"/>
-          <w:lang w:val="en-US"/>
-        </w:rPr>
-        <w:t>(!</w:t>
-      </w:r>
-      <w:proofErr w:type="spellStart"/>
-      <w:r>
-        <w:rPr>
-          <w:rFonts w:ascii="Arial" w:hAnsi="Arial" w:cs="Arial"/>
-          <w:i w:val="0"/>
-          <w:iCs w:val="0"/>
-          <w:color w:val="auto"/>
-          <w:lang w:val="en-US"/>
-        </w:rPr>
-        <w:t>senha</w:t>
-      </w:r>
-      <w:proofErr w:type="gramEnd"/>
-      <w:r>
-        <w:rPr>
-          <w:rFonts w:ascii="Arial" w:hAnsi="Arial" w:cs="Arial"/>
-          <w:i w:val="0"/>
-          <w:iCs w:val="0"/>
-          <w:color w:val="auto"/>
-          <w:lang w:val="en-US"/>
-        </w:rPr>
-        <w:t>.equals</w:t>
-      </w:r>
-      <w:proofErr w:type="spellEnd"/>
-      <w:r>
-        <w:rPr>
-          <w:rFonts w:ascii="Arial" w:hAnsi="Arial" w:cs="Arial"/>
-          <w:i w:val="0"/>
-          <w:iCs w:val="0"/>
-          <w:color w:val="auto"/>
-          <w:lang w:val="en-US"/>
-        </w:rPr>
-        <w:t>(SENHASECRETA</w:t>
-      </w:r>
-      <w:proofErr w:type="gramStart"/>
-      <w:r>
-        <w:rPr>
-          <w:rFonts w:ascii="Arial" w:hAnsi="Arial" w:cs="Arial"/>
-          <w:i w:val="0"/>
-          <w:iCs w:val="0"/>
-          <w:color w:val="auto"/>
-          <w:lang w:val="en-US"/>
-        </w:rPr>
-        <w:t>)) {</w:t>
-      </w:r>
-      <w:proofErr w:type="gramEnd"/>
+        <w:t xml:space="preserve">      if(!senha.equals(SENHASECRETA)) {</w:t>
+      </w:r>
     </w:p>
     <w:p>
       <w:pPr>
@@ -2974,51 +3162,7 @@
           <w:color w:val="auto"/>
           <w:lang w:val="en-US"/>
         </w:rPr>
-        <w:t xml:space="preserve">        throw new </w:t>
-      </w:r>
-      <w:proofErr w:type="gramStart"/>
-      <w:r>
-        <w:rPr>
-          <w:rFonts w:ascii="Arial" w:hAnsi="Arial" w:cs="Arial"/>
-          <w:i w:val="0"/>
-          <w:iCs w:val="0"/>
-          <w:color w:val="auto"/>
-          <w:lang w:val="en-US"/>
-        </w:rPr>
-        <w:t>Exception(</w:t>
-      </w:r>
-      <w:proofErr w:type="gramEnd"/>
-      <w:r>
-        <w:rPr>
-          <w:rFonts w:ascii="Arial" w:hAnsi="Arial" w:cs="Arial"/>
-          <w:i w:val="0"/>
-          <w:iCs w:val="0"/>
-          <w:color w:val="auto"/>
-          <w:lang w:val="en-US"/>
-        </w:rPr>
-        <w:t xml:space="preserve">"Senha </w:t>
-      </w:r>
-      <w:proofErr w:type="spellStart"/>
-      <w:r>
-        <w:rPr>
-          <w:rFonts w:ascii="Arial" w:hAnsi="Arial" w:cs="Arial"/>
-          <w:i w:val="0"/>
-          <w:iCs w:val="0"/>
-          <w:color w:val="auto"/>
-          <w:lang w:val="en-US"/>
-        </w:rPr>
-        <w:t>invalida</w:t>
-      </w:r>
-      <w:proofErr w:type="spellEnd"/>
-      <w:r>
-        <w:rPr>
-          <w:rFonts w:ascii="Arial" w:hAnsi="Arial" w:cs="Arial"/>
-          <w:i w:val="0"/>
-          <w:iCs w:val="0"/>
-          <w:color w:val="auto"/>
-          <w:lang w:val="en-US"/>
-        </w:rPr>
-        <w:t>!!!");</w:t>
+        <w:t xml:space="preserve">        throw new Exception("Senha invalida!!!");</w:t>
       </w:r>
     </w:p>
     <w:p>
@@ -3107,20 +3251,8 @@
           <w:color w:val="auto"/>
           <w:lang w:val="en-US"/>
         </w:rPr>
-        <w:t xml:space="preserve">} catch (Exception </w:t>
-      </w:r>
-      <w:proofErr w:type="gramStart"/>
-      <w:r>
-        <w:rPr>
-          <w:rFonts w:ascii="Arial" w:hAnsi="Arial" w:cs="Arial"/>
-          <w:i w:val="0"/>
-          <w:iCs w:val="0"/>
-          <w:color w:val="auto"/>
-          <w:lang w:val="en-US"/>
-        </w:rPr>
-        <w:t>ex) {</w:t>
-      </w:r>
-      <w:proofErr w:type="gramEnd"/>
+        <w:t>} catch (Exception ex) {</w:t>
+      </w:r>
     </w:p>
     <w:p>
       <w:pPr>
@@ -3142,53 +3274,7 @@
           <w:color w:val="auto"/>
           <w:lang w:val="en-US"/>
         </w:rPr>
-        <w:t xml:space="preserve">      </w:t>
-      </w:r>
-      <w:proofErr w:type="spellStart"/>
-      <w:r>
-        <w:rPr>
-          <w:rFonts w:ascii="Arial" w:hAnsi="Arial" w:cs="Arial"/>
-          <w:i w:val="0"/>
-          <w:iCs w:val="0"/>
-          <w:color w:val="auto"/>
-          <w:lang w:val="en-US"/>
-        </w:rPr>
-        <w:t>System.out.println</w:t>
-      </w:r>
-      <w:proofErr w:type="spellEnd"/>
-      <w:r>
-        <w:rPr>
-          <w:rFonts w:ascii="Arial" w:hAnsi="Arial" w:cs="Arial"/>
-          <w:i w:val="0"/>
-          <w:iCs w:val="0"/>
-          <w:color w:val="auto"/>
-          <w:lang w:val="en-US"/>
-        </w:rPr>
-        <w:t>(</w:t>
-      </w:r>
-      <w:proofErr w:type="spellStart"/>
-      <w:proofErr w:type="gramStart"/>
-      <w:r>
-        <w:rPr>
-          <w:rFonts w:ascii="Arial" w:hAnsi="Arial" w:cs="Arial"/>
-          <w:i w:val="0"/>
-          <w:iCs w:val="0"/>
-          <w:color w:val="auto"/>
-          <w:lang w:val="en-US"/>
-        </w:rPr>
-        <w:t>ex.getMessage</w:t>
-      </w:r>
-      <w:proofErr w:type="spellEnd"/>
-      <w:proofErr w:type="gramEnd"/>
-      <w:r>
-        <w:rPr>
-          <w:rFonts w:ascii="Arial" w:hAnsi="Arial" w:cs="Arial"/>
-          <w:i w:val="0"/>
-          <w:iCs w:val="0"/>
-          <w:color w:val="auto"/>
-          <w:lang w:val="en-US"/>
-        </w:rPr>
-        <w:t>());</w:t>
+        <w:t xml:space="preserve">      System.out.println(ex.getMessage());</w:t>
       </w:r>
     </w:p>
     <w:p>
@@ -3212,6 +3298,7 @@
           <w:color w:val="auto"/>
           <w:lang w:val="en-US"/>
         </w:rPr>
+        <w:lastRenderedPageBreak/>
         <w:t xml:space="preserve">    </w:t>
       </w:r>
       <w:r>
@@ -3262,6 +3349,10 @@
     <w:p>
       <w:pPr>
         <w:pStyle w:val="Instruo"/>
+        <w:numPr>
+          <w:ilvl w:val="0"/>
+          <w:numId w:val="14"/>
+        </w:numPr>
         <w:rPr>
           <w:i w:val="0"/>
           <w:iCs/>
@@ -3274,7 +3365,52 @@
           <w:iCs/>
           <w:color w:val="auto"/>
         </w:rPr>
-        <w:t>Não existem diretrizes e estratégias utilizadas no desenvolvimento do projeto.</w:t>
+        <w:t>No Backend do projeto, feito em Spring, é utilizado uma arquitetura em 3 camadas MVC, para criação de casos de uso, é necessário seguir os padrões arquiteturais pré-estabelecidos no projeto (O exemplo do uso da arquitetura está presente no arquivo AGP – Modelos de Análise e Design) para manutenção d</w:t>
+      </w:r>
+      <w:r>
+        <w:rPr>
+          <w:i w:val="0"/>
+          <w:iCs/>
+          <w:color w:val="auto"/>
+        </w:rPr>
+        <w:t>este</w:t>
+      </w:r>
+      <w:r>
+        <w:rPr>
+          <w:i w:val="0"/>
+          <w:iCs/>
+          <w:color w:val="auto"/>
+        </w:rPr>
+        <w:t xml:space="preserve"> padrão</w:t>
+      </w:r>
+      <w:r>
+        <w:rPr>
+          <w:i w:val="0"/>
+          <w:iCs/>
+          <w:color w:val="auto"/>
+        </w:rPr>
+        <w:t xml:space="preserve"> durante todo o desenvolvimento</w:t>
+      </w:r>
+      <w:r>
+        <w:rPr>
+          <w:i w:val="0"/>
+          <w:iCs/>
+          <w:color w:val="auto"/>
+        </w:rPr>
+        <w:t>.</w:t>
+      </w:r>
+    </w:p>
+    <w:p/>
+    <w:p>
+      <w:pPr>
+        <w:pStyle w:val="PargrafodaLista"/>
+        <w:numPr>
+          <w:ilvl w:val="0"/>
+          <w:numId w:val="14"/>
+        </w:numPr>
+      </w:pPr>
+      <w:r>
+        <w:t>Para o Frontend, os pacotes são divididos por casos de uso, e para criação de novos pacotes é preciso seguir o padrão estabelecido na sessão 4, de nomeação.</w:t>
       </w:r>
     </w:p>
     <w:sectPr>
@@ -3357,7 +3493,6 @@
               <w:alias w:val="Gestor"/>
               <w:tag w:val=""/>
               <w:id w:val="277766455"/>
-              <w:placeholder/>
               <w:dataBinding w:prefixMappings="xmlns:ns0='http://schemas.openxmlformats.org/officeDocument/2006/extended-properties' " w:xpath="/ns0:Properties[1]/ns0:Manager[1]" w:storeItemID="{6668398D-A668-4E3E-A5EB-62B293D839F1}"/>
               <w:text/>
             </w:sdtPr>
@@ -3387,7 +3522,6 @@
               <w:alias w:val="Assunto"/>
               <w:tag w:val=""/>
               <w:id w:val="-1124382113"/>
-              <w:placeholder/>
               <w:dataBinding w:prefixMappings="xmlns:ns0='http://purl.org/dc/elements/1.1/' xmlns:ns1='http://schemas.openxmlformats.org/package/2006/metadata/core-properties' " w:xpath="/ns1:coreProperties[1]/ns0:subject[1]" w:storeItemID="{6C3C8BC8-F283-45AE-878A-BAB7291924A1}"/>
               <w:text/>
             </w:sdtPr>
@@ -3402,7 +3536,13 @@
                 <w:rPr>
                   <w:lang w:val="pt-PT"/>
                 </w:rPr>
-                <w:t>1.0</w:t>
+                <w:t>1.</w:t>
+              </w:r>
+              <w:r>
+                <w:rPr>
+                  <w:lang w:val="pt-PT"/>
+                </w:rPr>
+                <w:t>2</w:t>
               </w:r>
               <w:r>
                 <w:rPr>
@@ -3493,13 +3633,8 @@
       <w:pStyle w:val="Rodap"/>
       <w:jc w:val="right"/>
     </w:pPr>
-    <w:proofErr w:type="spellStart"/>
     <w:r>
-      <w:t>vs</w:t>
-    </w:r>
-    <w:proofErr w:type="spellEnd"/>
-    <w:r>
-      <w:t xml:space="preserve">: </w:t>
+      <w:t xml:space="preserve">vs: </w:t>
     </w:r>
     <w:fldSimple w:instr=" DOCPROPERTY  &quot;Versão Modelo&quot;  \* MERGEFORMAT ">
       <w:r>
@@ -3583,7 +3718,6 @@
           <w:alias w:val="Título"/>
           <w:tag w:val=""/>
           <w:id w:val="1460689924"/>
-          <w:placeholder/>
           <w:dataBinding w:prefixMappings="xmlns:ns0='http://purl.org/dc/elements/1.1/' xmlns:ns1='http://schemas.openxmlformats.org/package/2006/metadata/core-properties' " w:xpath="/ns1:coreProperties[1]/ns0:title[1]" w:storeItemID="{6C3C8BC8-F283-45AE-878A-BAB7291924A1}"/>
           <w:text/>
         </w:sdtPr>
@@ -3636,6 +3770,232 @@
 <file path=word/numbering.xml><?xml version="1.0" encoding="utf-8"?>
 <w:numbering xmlns:wpc="http://schemas.microsoft.com/office/word/2010/wordprocessingCanvas" xmlns:cx="http://schemas.microsoft.com/office/drawing/2014/chartex" xmlns:cx1="http://schemas.microsoft.com/office/drawing/2015/9/8/chartex" xmlns:cx2="http://schemas.microsoft.com/office/drawing/2015/10/21/chartex" xmlns:cx3="http://schemas.microsoft.com/office/drawing/2016/5/9/chartex" xmlns:cx4="http://schemas.microsoft.com/office/drawing/2016/5/10/chartex" xmlns:cx5="http://schemas.microsoft.com/office/drawing/2016/5/11/chartex" xmlns:cx6="http://schemas.microsoft.com/office/drawing/2016/5/12/chartex" xmlns:cx7="http://schemas.microsoft.com/office/drawing/2016/5/13/chartex" xmlns:cx8="http://schemas.microsoft.com/office/drawing/2016/5/14/chartex" xmlns:mc="http://schemas.openxmlformats.org/markup-compatibility/2006" xmlns:aink="http://schemas.microsoft.com/office/drawing/2016/ink" xmlns:am3d="http://schemas.microsoft.com/office/drawing/2017/model3d" xmlns:o="urn:schemas-microsoft-com:office:office" xmlns:oel="http://schemas.microsoft.com/office/2019/extlst" xmlns:r="http://schemas.openxmlformats.org/officeDocument/2006/relationships" xmlns:m="http://schemas.openxmlformats.org/officeDocument/2006/math" xmlns:v="urn:schemas-microsoft-com:vml" xmlns:wp14="http://schemas.microsoft.com/office/word/2010/wordprocessingDrawing" xmlns:wp="http://schemas.openxmlformats.org/drawingml/2006/wordprocessingDrawing" xmlns:w10="urn:schemas-microsoft-com:office:word" xmlns:w="http://schemas.openxmlformats.org/wordprocessingml/2006/main" xmlns:w14="http://schemas.microsoft.com/office/word/2010/wordml" xmlns:w15="http://schemas.microsoft.com/office/word/2012/wordml" xmlns:w16cex="http://schemas.microsoft.com/office/word/2018/wordml/cex" xmlns:w16cid="http://schemas.microsoft.com/office/word/2016/wordml/cid" xmlns:w16="http://schemas.microsoft.com/office/word/2018/wordml" xmlns:w16du="http://schemas.microsoft.com/office/word/2023/wordml/word16du" xmlns:w16sdtdh="http://schemas.microsoft.com/office/word/2020/wordml/sdtdatahash" xmlns:w16se="http://schemas.microsoft.com/office/word/2015/wordml/symex" xmlns:wpg="http://schemas.microsoft.com/office/word/2010/wordprocessingGroup" xmlns:wpi="http://schemas.microsoft.com/office/word/2010/wordprocessingInk" xmlns:wne="http://schemas.microsoft.com/office/word/2006/wordml" xmlns:wps="http://schemas.microsoft.com/office/word/2010/wordprocessingShape" mc:Ignorable="w14 w15 w16se w16cid w16 w16cex w16sdtdh w16du wp14">
   <w:abstractNum w:abstractNumId="0" w15:restartNumberingAfterBreak="0">
+    <w:nsid w:val="0CE559C9"/>
+    <w:multiLevelType w:val="hybridMultilevel"/>
+    <w:tmpl w:val="535443BA"/>
+    <w:lvl w:ilvl="0" w:tplc="04160001">
+      <w:start w:val="1"/>
+      <w:numFmt w:val="bullet"/>
+      <w:lvlText w:val=""/>
+      <w:lvlJc w:val="left"/>
+      <w:pPr>
+        <w:ind w:left="720" w:hanging="360"/>
+      </w:pPr>
+      <w:rPr>
+        <w:rFonts w:ascii="Symbol" w:hAnsi="Symbol" w:hint="default"/>
+      </w:rPr>
+    </w:lvl>
+    <w:lvl w:ilvl="1" w:tplc="04160003" w:tentative="1">
+      <w:start w:val="1"/>
+      <w:numFmt w:val="bullet"/>
+      <w:lvlText w:val="o"/>
+      <w:lvlJc w:val="left"/>
+      <w:pPr>
+        <w:ind w:left="1440" w:hanging="360"/>
+      </w:pPr>
+      <w:rPr>
+        <w:rFonts w:ascii="Courier New" w:hAnsi="Courier New" w:cs="Courier New" w:hint="default"/>
+      </w:rPr>
+    </w:lvl>
+    <w:lvl w:ilvl="2" w:tplc="04160005" w:tentative="1">
+      <w:start w:val="1"/>
+      <w:numFmt w:val="bullet"/>
+      <w:lvlText w:val=""/>
+      <w:lvlJc w:val="left"/>
+      <w:pPr>
+        <w:ind w:left="2160" w:hanging="360"/>
+      </w:pPr>
+      <w:rPr>
+        <w:rFonts w:ascii="Wingdings" w:hAnsi="Wingdings" w:hint="default"/>
+      </w:rPr>
+    </w:lvl>
+    <w:lvl w:ilvl="3" w:tplc="04160001" w:tentative="1">
+      <w:start w:val="1"/>
+      <w:numFmt w:val="bullet"/>
+      <w:lvlText w:val=""/>
+      <w:lvlJc w:val="left"/>
+      <w:pPr>
+        <w:ind w:left="2880" w:hanging="360"/>
+      </w:pPr>
+      <w:rPr>
+        <w:rFonts w:ascii="Symbol" w:hAnsi="Symbol" w:hint="default"/>
+      </w:rPr>
+    </w:lvl>
+    <w:lvl w:ilvl="4" w:tplc="04160003" w:tentative="1">
+      <w:start w:val="1"/>
+      <w:numFmt w:val="bullet"/>
+      <w:lvlText w:val="o"/>
+      <w:lvlJc w:val="left"/>
+      <w:pPr>
+        <w:ind w:left="3600" w:hanging="360"/>
+      </w:pPr>
+      <w:rPr>
+        <w:rFonts w:ascii="Courier New" w:hAnsi="Courier New" w:cs="Courier New" w:hint="default"/>
+      </w:rPr>
+    </w:lvl>
+    <w:lvl w:ilvl="5" w:tplc="04160005" w:tentative="1">
+      <w:start w:val="1"/>
+      <w:numFmt w:val="bullet"/>
+      <w:lvlText w:val=""/>
+      <w:lvlJc w:val="left"/>
+      <w:pPr>
+        <w:ind w:left="4320" w:hanging="360"/>
+      </w:pPr>
+      <w:rPr>
+        <w:rFonts w:ascii="Wingdings" w:hAnsi="Wingdings" w:hint="default"/>
+      </w:rPr>
+    </w:lvl>
+    <w:lvl w:ilvl="6" w:tplc="04160001" w:tentative="1">
+      <w:start w:val="1"/>
+      <w:numFmt w:val="bullet"/>
+      <w:lvlText w:val=""/>
+      <w:lvlJc w:val="left"/>
+      <w:pPr>
+        <w:ind w:left="5040" w:hanging="360"/>
+      </w:pPr>
+      <w:rPr>
+        <w:rFonts w:ascii="Symbol" w:hAnsi="Symbol" w:hint="default"/>
+      </w:rPr>
+    </w:lvl>
+    <w:lvl w:ilvl="7" w:tplc="04160003" w:tentative="1">
+      <w:start w:val="1"/>
+      <w:numFmt w:val="bullet"/>
+      <w:lvlText w:val="o"/>
+      <w:lvlJc w:val="left"/>
+      <w:pPr>
+        <w:ind w:left="5760" w:hanging="360"/>
+      </w:pPr>
+      <w:rPr>
+        <w:rFonts w:ascii="Courier New" w:hAnsi="Courier New" w:cs="Courier New" w:hint="default"/>
+      </w:rPr>
+    </w:lvl>
+    <w:lvl w:ilvl="8" w:tplc="04160005" w:tentative="1">
+      <w:start w:val="1"/>
+      <w:numFmt w:val="bullet"/>
+      <w:lvlText w:val=""/>
+      <w:lvlJc w:val="left"/>
+      <w:pPr>
+        <w:ind w:left="6480" w:hanging="360"/>
+      </w:pPr>
+      <w:rPr>
+        <w:rFonts w:ascii="Wingdings" w:hAnsi="Wingdings" w:hint="default"/>
+      </w:rPr>
+    </w:lvl>
+  </w:abstractNum>
+  <w:abstractNum w:abstractNumId="1" w15:restartNumberingAfterBreak="0">
+    <w:nsid w:val="0E046CC6"/>
+    <w:multiLevelType w:val="hybridMultilevel"/>
+    <w:tmpl w:val="5BAC2A7C"/>
+    <w:lvl w:ilvl="0" w:tplc="04160001">
+      <w:start w:val="1"/>
+      <w:numFmt w:val="bullet"/>
+      <w:lvlText w:val=""/>
+      <w:lvlJc w:val="left"/>
+      <w:pPr>
+        <w:ind w:left="720" w:hanging="360"/>
+      </w:pPr>
+      <w:rPr>
+        <w:rFonts w:ascii="Symbol" w:hAnsi="Symbol" w:hint="default"/>
+      </w:rPr>
+    </w:lvl>
+    <w:lvl w:ilvl="1" w:tplc="04160003" w:tentative="1">
+      <w:start w:val="1"/>
+      <w:numFmt w:val="bullet"/>
+      <w:lvlText w:val="o"/>
+      <w:lvlJc w:val="left"/>
+      <w:pPr>
+        <w:ind w:left="1440" w:hanging="360"/>
+      </w:pPr>
+      <w:rPr>
+        <w:rFonts w:ascii="Courier New" w:hAnsi="Courier New" w:cs="Courier New" w:hint="default"/>
+      </w:rPr>
+    </w:lvl>
+    <w:lvl w:ilvl="2" w:tplc="04160005" w:tentative="1">
+      <w:start w:val="1"/>
+      <w:numFmt w:val="bullet"/>
+      <w:lvlText w:val=""/>
+      <w:lvlJc w:val="left"/>
+      <w:pPr>
+        <w:ind w:left="2160" w:hanging="360"/>
+      </w:pPr>
+      <w:rPr>
+        <w:rFonts w:ascii="Wingdings" w:hAnsi="Wingdings" w:hint="default"/>
+      </w:rPr>
+    </w:lvl>
+    <w:lvl w:ilvl="3" w:tplc="04160001" w:tentative="1">
+      <w:start w:val="1"/>
+      <w:numFmt w:val="bullet"/>
+      <w:lvlText w:val=""/>
+      <w:lvlJc w:val="left"/>
+      <w:pPr>
+        <w:ind w:left="2880" w:hanging="360"/>
+      </w:pPr>
+      <w:rPr>
+        <w:rFonts w:ascii="Symbol" w:hAnsi="Symbol" w:hint="default"/>
+      </w:rPr>
+    </w:lvl>
+    <w:lvl w:ilvl="4" w:tplc="04160003" w:tentative="1">
+      <w:start w:val="1"/>
+      <w:numFmt w:val="bullet"/>
+      <w:lvlText w:val="o"/>
+      <w:lvlJc w:val="left"/>
+      <w:pPr>
+        <w:ind w:left="3600" w:hanging="360"/>
+      </w:pPr>
+      <w:rPr>
+        <w:rFonts w:ascii="Courier New" w:hAnsi="Courier New" w:cs="Courier New" w:hint="default"/>
+      </w:rPr>
+    </w:lvl>
+    <w:lvl w:ilvl="5" w:tplc="04160005" w:tentative="1">
+      <w:start w:val="1"/>
+      <w:numFmt w:val="bullet"/>
+      <w:lvlText w:val=""/>
+      <w:lvlJc w:val="left"/>
+      <w:pPr>
+        <w:ind w:left="4320" w:hanging="360"/>
+      </w:pPr>
+      <w:rPr>
+        <w:rFonts w:ascii="Wingdings" w:hAnsi="Wingdings" w:hint="default"/>
+      </w:rPr>
+    </w:lvl>
+    <w:lvl w:ilvl="6" w:tplc="04160001" w:tentative="1">
+      <w:start w:val="1"/>
+      <w:numFmt w:val="bullet"/>
+      <w:lvlText w:val=""/>
+      <w:lvlJc w:val="left"/>
+      <w:pPr>
+        <w:ind w:left="5040" w:hanging="360"/>
+      </w:pPr>
+      <w:rPr>
+        <w:rFonts w:ascii="Symbol" w:hAnsi="Symbol" w:hint="default"/>
+      </w:rPr>
+    </w:lvl>
+    <w:lvl w:ilvl="7" w:tplc="04160003" w:tentative="1">
+      <w:start w:val="1"/>
+      <w:numFmt w:val="bullet"/>
+      <w:lvlText w:val="o"/>
+      <w:lvlJc w:val="left"/>
+      <w:pPr>
+        <w:ind w:left="5760" w:hanging="360"/>
+      </w:pPr>
+      <w:rPr>
+        <w:rFonts w:ascii="Courier New" w:hAnsi="Courier New" w:cs="Courier New" w:hint="default"/>
+      </w:rPr>
+    </w:lvl>
+    <w:lvl w:ilvl="8" w:tplc="04160005" w:tentative="1">
+      <w:start w:val="1"/>
+      <w:numFmt w:val="bullet"/>
+      <w:lvlText w:val=""/>
+      <w:lvlJc w:val="left"/>
+      <w:pPr>
+        <w:ind w:left="6480" w:hanging="360"/>
+      </w:pPr>
+      <w:rPr>
+        <w:rFonts w:ascii="Wingdings" w:hAnsi="Wingdings" w:hint="default"/>
+      </w:rPr>
+    </w:lvl>
+  </w:abstractNum>
+  <w:abstractNum w:abstractNumId="2" w15:restartNumberingAfterBreak="0">
     <w:nsid w:val="2792459B"/>
     <w:multiLevelType w:val="hybridMultilevel"/>
     <w:tmpl w:val="FD92604A"/>
@@ -3748,7 +4108,7 @@
       </w:rPr>
     </w:lvl>
   </w:abstractNum>
-  <w:abstractNum w:abstractNumId="1" w15:restartNumberingAfterBreak="0">
+  <w:abstractNum w:abstractNumId="3" w15:restartNumberingAfterBreak="0">
     <w:nsid w:val="2B8D03C4"/>
     <w:multiLevelType w:val="hybridMultilevel"/>
     <w:tmpl w:val="70828322"/>
@@ -3834,7 +4194,7 @@
       </w:pPr>
     </w:lvl>
   </w:abstractNum>
-  <w:abstractNum w:abstractNumId="2" w15:restartNumberingAfterBreak="0">
+  <w:abstractNum w:abstractNumId="4" w15:restartNumberingAfterBreak="0">
     <w:nsid w:val="30CE1727"/>
     <w:multiLevelType w:val="hybridMultilevel"/>
     <w:tmpl w:val="AD62F9FE"/>
@@ -3947,7 +4307,7 @@
       </w:rPr>
     </w:lvl>
   </w:abstractNum>
-  <w:abstractNum w:abstractNumId="3" w15:restartNumberingAfterBreak="0">
+  <w:abstractNum w:abstractNumId="5" w15:restartNumberingAfterBreak="0">
     <w:nsid w:val="3A21441E"/>
     <w:multiLevelType w:val="hybridMultilevel"/>
     <w:tmpl w:val="BABA0B38"/>
@@ -4064,7 +4424,7 @@
       </w:pPr>
     </w:lvl>
   </w:abstractNum>
-  <w:abstractNum w:abstractNumId="4" w15:restartNumberingAfterBreak="0">
+  <w:abstractNum w:abstractNumId="6" w15:restartNumberingAfterBreak="0">
     <w:nsid w:val="60E629A5"/>
     <w:multiLevelType w:val="hybridMultilevel"/>
     <w:tmpl w:val="B472FD46"/>
@@ -4177,7 +4537,7 @@
       </w:rPr>
     </w:lvl>
   </w:abstractNum>
-  <w:abstractNum w:abstractNumId="5" w15:restartNumberingAfterBreak="0">
+  <w:abstractNum w:abstractNumId="7" w15:restartNumberingAfterBreak="0">
     <w:nsid w:val="6730696C"/>
     <w:multiLevelType w:val="hybridMultilevel"/>
     <w:tmpl w:val="4F54D068"/>
@@ -4290,7 +4650,7 @@
       </w:rPr>
     </w:lvl>
   </w:abstractNum>
-  <w:abstractNum w:abstractNumId="6" w15:restartNumberingAfterBreak="0">
+  <w:abstractNum w:abstractNumId="8" w15:restartNumberingAfterBreak="0">
     <w:nsid w:val="73F37BFE"/>
     <w:multiLevelType w:val="hybridMultilevel"/>
     <w:tmpl w:val="EEF49A8A"/>
@@ -4431,7 +4791,7 @@
       </w:rPr>
     </w:lvl>
   </w:abstractNum>
-  <w:abstractNum w:abstractNumId="7" w15:restartNumberingAfterBreak="0">
+  <w:abstractNum w:abstractNumId="9" w15:restartNumberingAfterBreak="0">
     <w:nsid w:val="775133A1"/>
     <w:multiLevelType w:val="multilevel"/>
     <w:tmpl w:val="9E0A6290"/>
@@ -4567,10 +4927,10 @@
       </w:rPr>
     </w:lvl>
   </w:abstractNum>
-  <w:abstractNum w:abstractNumId="8" w15:restartNumberingAfterBreak="0">
+  <w:abstractNum w:abstractNumId="10" w15:restartNumberingAfterBreak="0">
     <w:nsid w:val="7AEA3255"/>
     <w:multiLevelType w:val="hybridMultilevel"/>
-    <w:tmpl w:val="28E2C364"/>
+    <w:tmpl w:val="9F6A2E0E"/>
     <w:lvl w:ilvl="0" w:tplc="04160001">
       <w:start w:val="1"/>
       <w:numFmt w:val="bullet"/>
@@ -4681,39 +5041,45 @@
     </w:lvl>
   </w:abstractNum>
   <w:num w:numId="1" w16cid:durableId="334771103">
+    <w:abstractNumId w:val="8"/>
+  </w:num>
+  <w:num w:numId="2" w16cid:durableId="161550786">
+    <w:abstractNumId w:val="9"/>
+  </w:num>
+  <w:num w:numId="3" w16cid:durableId="440496260">
+    <w:abstractNumId w:val="9"/>
+  </w:num>
+  <w:num w:numId="4" w16cid:durableId="803087450">
+    <w:abstractNumId w:val="9"/>
+  </w:num>
+  <w:num w:numId="5" w16cid:durableId="1278026080">
+    <w:abstractNumId w:val="9"/>
+  </w:num>
+  <w:num w:numId="6" w16cid:durableId="1152985272">
+    <w:abstractNumId w:val="5"/>
+  </w:num>
+  <w:num w:numId="7" w16cid:durableId="1418288464">
+    <w:abstractNumId w:val="7"/>
+  </w:num>
+  <w:num w:numId="8" w16cid:durableId="1529560918">
+    <w:abstractNumId w:val="4"/>
+  </w:num>
+  <w:num w:numId="9" w16cid:durableId="191696969">
+    <w:abstractNumId w:val="3"/>
+  </w:num>
+  <w:num w:numId="10" w16cid:durableId="1555040898">
+    <w:abstractNumId w:val="10"/>
+  </w:num>
+  <w:num w:numId="11" w16cid:durableId="96099870">
     <w:abstractNumId w:val="6"/>
   </w:num>
-  <w:num w:numId="2" w16cid:durableId="161550786">
-    <w:abstractNumId w:val="7"/>
-  </w:num>
-  <w:num w:numId="3" w16cid:durableId="440496260">
-    <w:abstractNumId w:val="7"/>
-  </w:num>
-  <w:num w:numId="4" w16cid:durableId="803087450">
-    <w:abstractNumId w:val="7"/>
-  </w:num>
-  <w:num w:numId="5" w16cid:durableId="1278026080">
-    <w:abstractNumId w:val="7"/>
-  </w:num>
-  <w:num w:numId="6" w16cid:durableId="1152985272">
-    <w:abstractNumId w:val="3"/>
-  </w:num>
-  <w:num w:numId="7" w16cid:durableId="1418288464">
-    <w:abstractNumId w:val="5"/>
-  </w:num>
-  <w:num w:numId="8" w16cid:durableId="1529560918">
+  <w:num w:numId="12" w16cid:durableId="1418593103">
     <w:abstractNumId w:val="2"/>
   </w:num>
-  <w:num w:numId="9" w16cid:durableId="191696969">
+  <w:num w:numId="13" w16cid:durableId="2027096968">
     <w:abstractNumId w:val="1"/>
   </w:num>
-  <w:num w:numId="10" w16cid:durableId="1555040898">
-    <w:abstractNumId w:val="8"/>
-  </w:num>
-  <w:num w:numId="11" w16cid:durableId="96099870">
-    <w:abstractNumId w:val="4"/>
-  </w:num>
-  <w:num w:numId="12" w16cid:durableId="1418593103">
+  <w:num w:numId="14" w16cid:durableId="558710217">
     <w:abstractNumId w:val="0"/>
   </w:num>
   <w:numIdMacAtCleanup w:val="6"/>
@@ -5296,6 +5662,7 @@
   <w:style w:type="character" w:default="1" w:styleId="Fontepargpadro">
     <w:name w:val="Default Paragraph Font"/>
     <w:uiPriority w:val="1"/>
+    <w:semiHidden/>
     <w:unhideWhenUsed/>
   </w:style>
   <w:style w:type="table" w:default="1" w:styleId="Tabelanormal">
@@ -5497,6 +5864,17 @@
       <w:color w:val="808080"/>
     </w:rPr>
   </w:style>
+  <w:style w:type="paragraph" w:styleId="PargrafodaLista">
+    <w:name w:val="List Paragraph"/>
+    <w:basedOn w:val="Normal"/>
+    <w:uiPriority w:val="34"/>
+    <w:qFormat/>
+    <w:rsid w:val="003E3A95"/>
+    <w:pPr>
+      <w:ind w:left="720"/>
+      <w:contextualSpacing/>
+    </w:pPr>
+  </w:style>
 </w:styles>
 </file>
 
@@ -5644,7 +6022,10 @@
   </w:compat>
   <w:rsids>
     <w:rsidRoot w:val="00A22FB1"/>
+    <w:rsid w:val="006E0256"/>
     <w:rsid w:val="00A22FB1"/>
+    <w:rsid w:val="00A95928"/>
+    <w:rsid w:val="00E57968"/>
     <w:rsid w:val="00EA4FC4"/>
   </w:rsids>
   <m:mathPr>

</xml_diff>